<commit_message>
Fixing the documentation as result of fixing calculating distance between two pixels, need to be the Euclidean distance.
</commit_message>
<xml_diff>
--- a/HoleFilling/Implementation.docx
+++ b/HoleFilling/Implementation.docx
@@ -7,11 +7,10 @@
         <w:pStyle w:val="Title"/>
         <w:jc w:val="both"/>
       </w:pPr>
+      <w:bookmarkStart w:id="0" w:name="_GoBack"/>
       <w:r>
         <w:t>Solving Hole Filling Exercise</w:t>
       </w:r>
-      <w:bookmarkStart w:id="0" w:name="_GoBack"/>
-      <w:bookmarkEnd w:id="0"/>
     </w:p>
     <w:p>
       <w:pPr>
@@ -29,6 +28,13 @@
     </w:p>
     <w:sdt>
       <w:sdtPr>
+        <w:rPr>
+          <w:rFonts w:asciiTheme="minorHAnsi" w:eastAsiaTheme="minorHAnsi" w:hAnsiTheme="minorHAnsi" w:cstheme="minorBidi"/>
+          <w:color w:val="auto"/>
+          <w:sz w:val="22"/>
+          <w:szCs w:val="22"/>
+          <w:lang w:bidi="he-IL"/>
+        </w:rPr>
         <w:id w:val="871265902"/>
         <w:docPartObj>
           <w:docPartGallery w:val="Table of Contents"/>
@@ -37,14 +43,9 @@
       </w:sdtPr>
       <w:sdtEndPr>
         <w:rPr>
-          <w:rFonts w:asciiTheme="minorHAnsi" w:eastAsiaTheme="minorHAnsi" w:hAnsiTheme="minorHAnsi" w:cstheme="minorBidi"/>
           <w:b/>
           <w:bCs/>
           <w:noProof/>
-          <w:color w:val="auto"/>
-          <w:sz w:val="22"/>
-          <w:szCs w:val="22"/>
-          <w:lang w:bidi="he-IL"/>
         </w:rPr>
       </w:sdtEndPr>
       <w:sdtContent>
@@ -78,7 +79,7 @@
           <w:r>
             <w:fldChar w:fldCharType="separate"/>
           </w:r>
-          <w:hyperlink w:anchor="_Toc449223569" w:history="1">
+          <w:hyperlink w:anchor="_Toc450057681" w:history="1">
             <w:r>
               <w:rPr>
                 <w:rStyle w:val="Hyperlink"/>
@@ -105,7 +106,7 @@
                 <w:noProof/>
                 <w:webHidden/>
               </w:rPr>
-              <w:instrText xml:space="preserve"> PAGEREF _Toc449223569 \h </w:instrText>
+              <w:instrText xml:space="preserve"> PAGEREF _Toc450057681 \h </w:instrText>
             </w:r>
             <w:r>
               <w:rPr>
@@ -148,7 +149,7 @@
               <w:noProof/>
             </w:rPr>
           </w:pPr>
-          <w:hyperlink w:anchor="_Toc449223570" w:history="1">
+          <w:hyperlink w:anchor="_Toc450057682" w:history="1">
             <w:r>
               <w:rPr>
                 <w:rStyle w:val="Hyperlink"/>
@@ -175,7 +176,7 @@
                 <w:noProof/>
                 <w:webHidden/>
               </w:rPr>
-              <w:instrText xml:space="preserve"> PAGEREF _Toc449223570 \h </w:instrText>
+              <w:instrText xml:space="preserve"> PAGEREF _Toc450057682 \h </w:instrText>
             </w:r>
             <w:r>
               <w:rPr>
@@ -218,7 +219,7 @@
               <w:noProof/>
             </w:rPr>
           </w:pPr>
-          <w:hyperlink w:anchor="_Toc449223571" w:history="1">
+          <w:hyperlink w:anchor="_Toc450057683" w:history="1">
             <w:r>
               <w:rPr>
                 <w:rStyle w:val="Hyperlink"/>
@@ -245,7 +246,7 @@
                 <w:noProof/>
                 <w:webHidden/>
               </w:rPr>
-              <w:instrText xml:space="preserve"> PAGEREF _Toc449223571 \h </w:instrText>
+              <w:instrText xml:space="preserve"> PAGEREF _Toc450057683 \h </w:instrText>
             </w:r>
             <w:r>
               <w:rPr>
@@ -288,7 +289,7 @@
               <w:noProof/>
             </w:rPr>
           </w:pPr>
-          <w:hyperlink w:anchor="_Toc449223572" w:history="1">
+          <w:hyperlink w:anchor="_Toc450057684" w:history="1">
             <w:r>
               <w:rPr>
                 <w:rStyle w:val="Hyperlink"/>
@@ -315,7 +316,7 @@
                 <w:noProof/>
                 <w:webHidden/>
               </w:rPr>
-              <w:instrText xml:space="preserve"> PAGEREF _Toc449223572 \h </w:instrText>
+              <w:instrText xml:space="preserve"> PAGEREF _Toc450057684 \h </w:instrText>
             </w:r>
             <w:r>
               <w:rPr>
@@ -358,7 +359,7 @@
               <w:noProof/>
             </w:rPr>
           </w:pPr>
-          <w:hyperlink w:anchor="_Toc449223573" w:history="1">
+          <w:hyperlink w:anchor="_Toc450057685" w:history="1">
             <w:r>
               <w:rPr>
                 <w:rStyle w:val="Hyperlink"/>
@@ -385,7 +386,7 @@
                 <w:noProof/>
                 <w:webHidden/>
               </w:rPr>
-              <w:instrText xml:space="preserve"> PAGEREF _Toc449223573 \h </w:instrText>
+              <w:instrText xml:space="preserve"> PAGEREF _Toc450057685 \h </w:instrText>
             </w:r>
             <w:r>
               <w:rPr>
@@ -428,7 +429,7 @@
               <w:noProof/>
             </w:rPr>
           </w:pPr>
-          <w:hyperlink w:anchor="_Toc449223574" w:history="1">
+          <w:hyperlink w:anchor="_Toc450057686" w:history="1">
             <w:r>
               <w:rPr>
                 <w:rStyle w:val="Hyperlink"/>
@@ -465,7 +466,7 @@
                 <w:noProof/>
                 <w:webHidden/>
               </w:rPr>
-              <w:instrText xml:space="preserve"> PAGEREF _Toc449223574 \h </w:instrText>
+              <w:instrText xml:space="preserve"> PAGEREF _Toc450057686 \h </w:instrText>
             </w:r>
             <w:r>
               <w:rPr>
@@ -508,7 +509,7 @@
               <w:noProof/>
             </w:rPr>
           </w:pPr>
-          <w:hyperlink w:anchor="_Toc449223575" w:history="1">
+          <w:hyperlink w:anchor="_Toc450057687" w:history="1">
             <w:r>
               <w:rPr>
                 <w:rStyle w:val="Hyperlink"/>
@@ -545,7 +546,7 @@
                 <w:noProof/>
                 <w:webHidden/>
               </w:rPr>
-              <w:instrText xml:space="preserve"> PAGEREF _Toc449223575 \h </w:instrText>
+              <w:instrText xml:space="preserve"> PAGEREF _Toc450057687 \h </w:instrText>
             </w:r>
             <w:r>
               <w:rPr>
@@ -588,7 +589,7 @@
               <w:noProof/>
             </w:rPr>
           </w:pPr>
-          <w:hyperlink w:anchor="_Toc449223576" w:history="1">
+          <w:hyperlink w:anchor="_Toc450057688" w:history="1">
             <w:r>
               <w:rPr>
                 <w:rStyle w:val="Hyperlink"/>
@@ -644,7 +645,7 @@
                 <w:noProof/>
                 <w:webHidden/>
               </w:rPr>
-              <w:instrText xml:space="preserve"> PAGEREF _Toc449223576 \h </w:instrText>
+              <w:instrText xml:space="preserve"> PAGEREF _Toc450057688 \h </w:instrText>
             </w:r>
             <w:r>
               <w:rPr>
@@ -687,7 +688,7 @@
               <w:noProof/>
             </w:rPr>
           </w:pPr>
-          <w:hyperlink w:anchor="_Toc449223577" w:history="1">
+          <w:hyperlink w:anchor="_Toc450057689" w:history="1">
             <w:r>
               <w:rPr>
                 <w:rStyle w:val="Hyperlink"/>
@@ -714,7 +715,7 @@
                 <w:noProof/>
                 <w:webHidden/>
               </w:rPr>
-              <w:instrText xml:space="preserve"> PAGEREF _Toc449223577 \h </w:instrText>
+              <w:instrText xml:space="preserve"> PAGEREF _Toc450057689 \h </w:instrText>
             </w:r>
             <w:r>
               <w:rPr>
@@ -757,7 +758,7 @@
               <w:noProof/>
             </w:rPr>
           </w:pPr>
-          <w:hyperlink w:anchor="_Toc449223578" w:history="1">
+          <w:hyperlink w:anchor="_Toc450057690" w:history="1">
             <w:r>
               <w:rPr>
                 <w:rStyle w:val="Hyperlink"/>
@@ -784,7 +785,7 @@
                 <w:noProof/>
                 <w:webHidden/>
               </w:rPr>
-              <w:instrText xml:space="preserve"> PAGEREF _Toc449223578 \h </w:instrText>
+              <w:instrText xml:space="preserve"> PAGEREF _Toc450057690 \h </w:instrText>
             </w:r>
             <w:r>
               <w:rPr>
@@ -827,7 +828,7 @@
               <w:noProof/>
             </w:rPr>
           </w:pPr>
-          <w:hyperlink w:anchor="_Toc449223579" w:history="1">
+          <w:hyperlink w:anchor="_Toc450057691" w:history="1">
             <w:r>
               <w:rPr>
                 <w:rStyle w:val="Hyperlink"/>
@@ -854,7 +855,7 @@
                 <w:noProof/>
                 <w:webHidden/>
               </w:rPr>
-              <w:instrText xml:space="preserve"> PAGEREF _Toc449223579 \h </w:instrText>
+              <w:instrText xml:space="preserve"> PAGEREF _Toc450057691 \h </w:instrText>
             </w:r>
             <w:r>
               <w:rPr>
@@ -897,7 +898,7 @@
               <w:noProof/>
             </w:rPr>
           </w:pPr>
-          <w:hyperlink w:anchor="_Toc449223580" w:history="1">
+          <w:hyperlink w:anchor="_Toc450057692" w:history="1">
             <w:r>
               <w:rPr>
                 <w:rStyle w:val="Hyperlink"/>
@@ -924,7 +925,7 @@
                 <w:noProof/>
                 <w:webHidden/>
               </w:rPr>
-              <w:instrText xml:space="preserve"> PAGEREF _Toc449223580 \h </w:instrText>
+              <w:instrText xml:space="preserve"> PAGEREF _Toc450057692 \h </w:instrText>
             </w:r>
             <w:r>
               <w:rPr>
@@ -967,7 +968,7 @@
               <w:noProof/>
             </w:rPr>
           </w:pPr>
-          <w:hyperlink w:anchor="_Toc449223581" w:history="1">
+          <w:hyperlink w:anchor="_Toc450057693" w:history="1">
             <w:r>
               <w:rPr>
                 <w:rStyle w:val="Hyperlink"/>
@@ -994,7 +995,7 @@
                 <w:noProof/>
                 <w:webHidden/>
               </w:rPr>
-              <w:instrText xml:space="preserve"> PAGEREF _Toc449223581 \h </w:instrText>
+              <w:instrText xml:space="preserve"> PAGEREF _Toc450057693 \h </w:instrText>
             </w:r>
             <w:r>
               <w:rPr>
@@ -1037,7 +1038,7 @@
               <w:noProof/>
             </w:rPr>
           </w:pPr>
-          <w:hyperlink w:anchor="_Toc449223582" w:history="1">
+          <w:hyperlink w:anchor="_Toc450057694" w:history="1">
             <w:r>
               <w:rPr>
                 <w:rStyle w:val="Hyperlink"/>
@@ -1064,7 +1065,7 @@
                 <w:noProof/>
                 <w:webHidden/>
               </w:rPr>
-              <w:instrText xml:space="preserve"> PAGEREF _Toc449223582 \h </w:instrText>
+              <w:instrText xml:space="preserve"> PAGEREF _Toc450057694 \h </w:instrText>
             </w:r>
             <w:r>
               <w:rPr>
@@ -1107,7 +1108,7 @@
               <w:noProof/>
             </w:rPr>
           </w:pPr>
-          <w:hyperlink w:anchor="_Toc449223583" w:history="1">
+          <w:hyperlink w:anchor="_Toc450057695" w:history="1">
             <w:r>
               <w:rPr>
                 <w:rStyle w:val="Hyperlink"/>
@@ -1134,7 +1135,7 @@
                 <w:noProof/>
                 <w:webHidden/>
               </w:rPr>
-              <w:instrText xml:space="preserve"> PAGEREF _Toc449223583 \h </w:instrText>
+              <w:instrText xml:space="preserve"> PAGEREF _Toc450057695 \h </w:instrText>
             </w:r>
             <w:r>
               <w:rPr>
@@ -1177,7 +1178,7 @@
               <w:noProof/>
             </w:rPr>
           </w:pPr>
-          <w:hyperlink w:anchor="_Toc449223584" w:history="1">
+          <w:hyperlink w:anchor="_Toc450057696" w:history="1">
             <w:r>
               <w:rPr>
                 <w:rStyle w:val="Hyperlink"/>
@@ -1204,7 +1205,7 @@
                 <w:noProof/>
                 <w:webHidden/>
               </w:rPr>
-              <w:instrText xml:space="preserve"> PAGEREF _Toc449223584 \h </w:instrText>
+              <w:instrText xml:space="preserve"> PAGEREF _Toc450057696 \h </w:instrText>
             </w:r>
             <w:r>
               <w:rPr>
@@ -1247,7 +1248,7 @@
               <w:noProof/>
             </w:rPr>
           </w:pPr>
-          <w:hyperlink w:anchor="_Toc449223585" w:history="1">
+          <w:hyperlink w:anchor="_Toc450057697" w:history="1">
             <w:r>
               <w:rPr>
                 <w:rStyle w:val="Hyperlink"/>
@@ -1274,7 +1275,7 @@
                 <w:noProof/>
                 <w:webHidden/>
               </w:rPr>
-              <w:instrText xml:space="preserve"> PAGEREF _Toc449223585 \h </w:instrText>
+              <w:instrText xml:space="preserve"> PAGEREF _Toc450057697 \h </w:instrText>
             </w:r>
             <w:r>
               <w:rPr>
@@ -1317,7 +1318,7 @@
               <w:noProof/>
             </w:rPr>
           </w:pPr>
-          <w:hyperlink w:anchor="_Toc449223586" w:history="1">
+          <w:hyperlink w:anchor="_Toc450057698" w:history="1">
             <w:r>
               <w:rPr>
                 <w:rStyle w:val="Hyperlink"/>
@@ -1344,7 +1345,7 @@
                 <w:noProof/>
                 <w:webHidden/>
               </w:rPr>
-              <w:instrText xml:space="preserve"> PAGEREF _Toc449223586 \h </w:instrText>
+              <w:instrText xml:space="preserve"> PAGEREF _Toc450057698 \h </w:instrText>
             </w:r>
             <w:r>
               <w:rPr>
@@ -1387,7 +1388,7 @@
               <w:noProof/>
             </w:rPr>
           </w:pPr>
-          <w:hyperlink w:anchor="_Toc449223587" w:history="1">
+          <w:hyperlink w:anchor="_Toc450057699" w:history="1">
             <w:r>
               <w:rPr>
                 <w:rStyle w:val="Hyperlink"/>
@@ -1414,7 +1415,7 @@
                 <w:noProof/>
                 <w:webHidden/>
               </w:rPr>
-              <w:instrText xml:space="preserve"> PAGEREF _Toc449223587 \h </w:instrText>
+              <w:instrText xml:space="preserve"> PAGEREF _Toc450057699 \h </w:instrText>
             </w:r>
             <w:r>
               <w:rPr>
@@ -1473,7 +1474,7 @@
         <w:pStyle w:val="Heading1"/>
         <w:jc w:val="both"/>
       </w:pPr>
-      <w:bookmarkStart w:id="1" w:name="_Toc449223569"/>
+      <w:bookmarkStart w:id="1" w:name="_Toc450057681"/>
       <w:r>
         <w:lastRenderedPageBreak/>
         <w:t>Abstract</w:t>
@@ -1583,8 +1584,8 @@
         <w:ind w:left="714" w:hanging="357"/>
         <w:jc w:val="both"/>
       </w:pPr>
-      <w:bookmarkStart w:id="2" w:name="_Ref448960065"/>
-      <w:bookmarkStart w:id="3" w:name="_Ref448969876"/>
+      <w:bookmarkStart w:id="2" w:name="_Ref448969876"/>
+      <w:bookmarkStart w:id="3" w:name="_Ref448960065"/>
       <w:r>
         <w:t xml:space="preserve">Given an image </w:t>
       </w:r>
@@ -1878,12 +1879,15 @@
         <w:t>1</w:t>
       </w:r>
       <w:r>
+        <w:rPr>
+          <w:noProof/>
+        </w:rPr>
         <w:fldChar w:fldCharType="end"/>
       </w:r>
       <w:r>
         <w:t xml:space="preserve"> )</w:t>
       </w:r>
-      <w:bookmarkEnd w:id="3"/>
+      <w:bookmarkEnd w:id="2"/>
       <w:bookmarkEnd w:id="4"/>
     </w:p>
     <w:p>
@@ -2139,13 +2143,7 @@
                     <w:rPr>
                       <w:rFonts w:ascii="Cambria Math" w:eastAsiaTheme="minorEastAsia" w:hAnsi="Cambria Math"/>
                     </w:rPr>
-                    <m:t>, x</m:t>
-                  </m:r>
-                  <m:r>
-                    <w:rPr>
-                      <w:rFonts w:ascii="Cambria Math" w:eastAsiaTheme="minorEastAsia" w:hAnsi="Cambria Math"/>
-                    </w:rPr>
-                    <m:t>)</m:t>
+                    <m:t>, x)</m:t>
                   </m:r>
                 </m:e>
               </m:nary>
@@ -2153,7 +2151,7 @@
           </m:f>
         </m:oMath>
       </m:oMathPara>
-      <w:bookmarkEnd w:id="2"/>
+      <w:bookmarkEnd w:id="3"/>
     </w:p>
     <w:p>
       <w:pPr>
@@ -2307,13 +2305,7 @@
           <w:rPr>
             <w:rFonts w:ascii="Cambria Math" w:hAnsi="Cambria Math"/>
           </w:rPr>
-          <m:t>O(n</m:t>
-        </m:r>
-        <m:r>
-          <w:rPr>
-            <w:rFonts w:ascii="Cambria Math" w:hAnsi="Cambria Math"/>
-          </w:rPr>
-          <m:t>×</m:t>
+          <m:t>O(n×</m:t>
         </m:r>
         <m:func>
           <m:funcPr>
@@ -2360,7 +2352,7 @@
         <w:pStyle w:val="Heading1"/>
         <w:jc w:val="both"/>
       </w:pPr>
-      <w:bookmarkStart w:id="6" w:name="_Toc449223570"/>
+      <w:bookmarkStart w:id="6" w:name="_Toc450057682"/>
       <w:r>
         <w:t>Tasks</w:t>
       </w:r>
@@ -2451,7 +2443,7 @@
         <w:pStyle w:val="Heading2"/>
         <w:jc w:val="both"/>
       </w:pPr>
-      <w:bookmarkStart w:id="7" w:name="_Toc449223571"/>
+      <w:bookmarkStart w:id="7" w:name="_Toc450057683"/>
       <w:r>
         <w:t xml:space="preserve">Task 1: </w:t>
       </w:r>
@@ -2664,7 +2656,7 @@
         </w:rPr>
       </w:pPr>
       <w:bookmarkStart w:id="8" w:name="_Ref448970287"/>
-      <w:bookmarkStart w:id="9" w:name="_Toc449223572"/>
+      <w:bookmarkStart w:id="9" w:name="_Toc450057684"/>
       <w:r>
         <w:rPr>
           <w:rFonts w:eastAsiaTheme="minorEastAsia"/>
@@ -2760,23 +2752,22 @@
         <w:rPr>
           <w:rFonts w:eastAsiaTheme="minorEastAsia"/>
         </w:rPr>
-      </w:r>
-      <w:r>
-        <w:rPr>
-          <w:rFonts w:eastAsiaTheme="minorEastAsia"/>
-        </w:rPr>
         <w:instrText xml:space="preserve"> \* MERGEFORMAT </w:instrText>
       </w:r>
       <w:r>
         <w:rPr>
           <w:rFonts w:eastAsiaTheme="minorEastAsia"/>
         </w:rPr>
+      </w:r>
+      <w:r>
+        <w:rPr>
+          <w:rFonts w:eastAsiaTheme="minorEastAsia"/>
+        </w:rPr>
         <w:fldChar w:fldCharType="separate"/>
       </w:r>
       <w:r>
         <w:t xml:space="preserve"> </w:t>
       </w:r>
-      <w:proofErr w:type="gramStart"/>
       <w:r>
         <w:t>(</w:t>
       </w:r>
@@ -2787,11 +2778,7 @@
         <w:t xml:space="preserve"> </w:t>
       </w:r>
       <w:r>
-        <w:t>1</w:t>
-      </w:r>
-      <w:proofErr w:type="gramEnd"/>
-      <w:r>
-        <w:t xml:space="preserve"> )</w:t>
+        <w:t>1 )</w:t>
       </w:r>
       <w:r>
         <w:rPr>
@@ -2828,7 +2815,7 @@
           <w:rFonts w:eastAsiaTheme="minorEastAsia"/>
         </w:rPr>
       </w:pPr>
-      <w:bookmarkStart w:id="10" w:name="_Toc449223573"/>
+      <w:bookmarkStart w:id="10" w:name="_Toc450057685"/>
       <w:r>
         <w:rPr>
           <w:rFonts w:eastAsiaTheme="minorEastAsia"/>
@@ -2863,7 +2850,7 @@
         <w:jc w:val="both"/>
       </w:pPr>
       <w:bookmarkStart w:id="11" w:name="_Ref449010969"/>
-      <w:bookmarkStart w:id="12" w:name="_Toc449223574"/>
+      <w:bookmarkStart w:id="12" w:name="_Toc450057686"/>
       <w:r>
         <w:lastRenderedPageBreak/>
         <w:t>Task 4: Assess</w:t>
@@ -2960,18 +2947,12 @@
         <w:rPr>
           <w:rFonts w:eastAsiaTheme="minorEastAsia"/>
         </w:rPr>
-        <w:instrText xml:space="preserve"> REF _Ref448970287 \h </w:instrText>
-      </w:r>
-      <w:r>
-        <w:rPr>
-          <w:rFonts w:eastAsiaTheme="minorEastAsia"/>
-        </w:rPr>
-      </w:r>
-      <w:r>
-        <w:rPr>
-          <w:rFonts w:eastAsiaTheme="minorEastAsia"/>
-        </w:rPr>
-        <w:instrText xml:space="preserve"> \* MERGEFORMAT </w:instrText>
+        <w:instrText xml:space="preserve"> REF _Ref448970287 \h  \* MERGEFORMAT </w:instrText>
+      </w:r>
+      <w:r>
+        <w:rPr>
+          <w:rFonts w:eastAsiaTheme="minorEastAsia"/>
+        </w:rPr>
       </w:r>
       <w:r>
         <w:rPr>
@@ -3134,7 +3115,7 @@
         </w:rPr>
       </w:pPr>
       <w:bookmarkStart w:id="13" w:name="_Ref449110705"/>
-      <w:bookmarkStart w:id="14" w:name="_Toc449223575"/>
+      <w:bookmarkStart w:id="14" w:name="_Toc450057687"/>
       <w:r>
         <w:rPr>
           <w:rFonts w:eastAsiaTheme="minorEastAsia"/>
@@ -3282,10 +3263,7 @@
         <w:fldChar w:fldCharType="begin"/>
       </w:r>
       <w:r>
-        <w:instrText xml:space="preserve"> REF _Ref449010969 \h </w:instrText>
-      </w:r>
-      <w:r>
-        <w:instrText xml:space="preserve"> \* MERGEFORMAT </w:instrText>
+        <w:instrText xml:space="preserve"> REF _Ref449010969 \h  \* MERGEFORMAT </w:instrText>
       </w:r>
       <w:r>
         <w:fldChar w:fldCharType="separate"/>
@@ -3304,6 +3282,9 @@
       </w:r>
       <m:oMath>
         <m:r>
+          <m:rPr>
+            <m:sty m:val="p"/>
+          </m:rPr>
           <w:rPr>
             <w:rFonts w:ascii="Cambria Math" w:hAnsi="Cambria Math"/>
           </w:rPr>
@@ -3326,18 +3307,12 @@
         <w:rPr>
           <w:rFonts w:eastAsiaTheme="minorEastAsia"/>
         </w:rPr>
-        <w:instrText xml:space="preserve"> REF _Ref448969452 \h </w:instrText>
-      </w:r>
-      <w:r>
-        <w:rPr>
-          <w:rFonts w:eastAsiaTheme="minorEastAsia"/>
-        </w:rPr>
-      </w:r>
-      <w:r>
-        <w:rPr>
-          <w:rFonts w:eastAsiaTheme="minorEastAsia"/>
-        </w:rPr>
-        <w:instrText xml:space="preserve"> \* MERGEFORMAT </w:instrText>
+        <w:instrText xml:space="preserve"> REF _Ref448969452 \h  \* MERGEFORMAT </w:instrText>
+      </w:r>
+      <w:r>
+        <w:rPr>
+          <w:rFonts w:eastAsiaTheme="minorEastAsia"/>
+        </w:rPr>
       </w:r>
       <w:r>
         <w:rPr>
@@ -3348,7 +3323,6 @@
       <w:r>
         <w:t xml:space="preserve"> </w:t>
       </w:r>
-      <w:proofErr w:type="gramStart"/>
       <w:r>
         <w:t>(</w:t>
       </w:r>
@@ -3359,11 +3333,7 @@
         <w:t xml:space="preserve"> </w:t>
       </w:r>
       <w:r>
-        <w:t>1</w:t>
-      </w:r>
-      <w:proofErr w:type="gramEnd"/>
-      <w:r>
-        <w:t xml:space="preserve"> )</w:t>
+        <w:t>1 )</w:t>
       </w:r>
       <w:r>
         <w:rPr>
@@ -3428,13 +3398,7 @@
           <w:rPr>
             <w:rFonts w:ascii="Cambria Math" w:eastAsiaTheme="minorEastAsia" w:hAnsi="Cambria Math"/>
           </w:rPr>
-          <m:t>m</m:t>
-        </m:r>
-        <m:r>
-          <w:rPr>
-            <w:rFonts w:ascii="Cambria Math" w:eastAsiaTheme="minorEastAsia" w:hAnsi="Cambria Math"/>
-          </w:rPr>
-          <m:t>∈M</m:t>
+          <m:t>m∈M</m:t>
         </m:r>
       </m:oMath>
       <w:r>
@@ -3448,13 +3412,7 @@
           <w:rPr>
             <w:rFonts w:ascii="Cambria Math" w:eastAsiaTheme="minorEastAsia" w:hAnsi="Cambria Math"/>
           </w:rPr>
-          <m:t>n</m:t>
-        </m:r>
-        <m:r>
-          <w:rPr>
-            <w:rFonts w:ascii="Cambria Math" w:eastAsiaTheme="minorEastAsia" w:hAnsi="Cambria Math"/>
-          </w:rPr>
-          <m:t>∈N</m:t>
+          <m:t>n∈N</m:t>
         </m:r>
       </m:oMath>
       <w:r>
@@ -3757,7 +3715,7 @@
         <w:pStyle w:val="Heading2"/>
         <w:jc w:val="both"/>
       </w:pPr>
-      <w:bookmarkStart w:id="15" w:name="_Toc449223576"/>
+      <w:bookmarkStart w:id="15" w:name="_Toc450057688"/>
       <w:r>
         <w:t xml:space="preserve">Task 6: </w:t>
       </w:r>
@@ -3956,18 +3914,12 @@
         <w:rPr>
           <w:rFonts w:eastAsiaTheme="minorEastAsia"/>
         </w:rPr>
-        <w:instrText xml:space="preserve"> REF _Ref448969452 \h </w:instrText>
-      </w:r>
-      <w:r>
-        <w:rPr>
-          <w:rFonts w:eastAsiaTheme="minorEastAsia"/>
-        </w:rPr>
-      </w:r>
-      <w:r>
-        <w:rPr>
-          <w:rFonts w:eastAsiaTheme="minorEastAsia"/>
-        </w:rPr>
-        <w:instrText xml:space="preserve"> \* MERGEFORMAT </w:instrText>
+        <w:instrText xml:space="preserve"> REF _Ref448969452 \h  \* MERGEFORMAT </w:instrText>
+      </w:r>
+      <w:r>
+        <w:rPr>
+          <w:rFonts w:eastAsiaTheme="minorEastAsia"/>
+        </w:rPr>
       </w:r>
       <w:r>
         <w:rPr>
@@ -3978,7 +3930,6 @@
       <w:r>
         <w:t xml:space="preserve"> </w:t>
       </w:r>
-      <w:proofErr w:type="gramStart"/>
       <w:r>
         <w:t>(</w:t>
       </w:r>
@@ -3989,11 +3940,7 @@
         <w:t xml:space="preserve"> </w:t>
       </w:r>
       <w:r>
-        <w:t>1</w:t>
-      </w:r>
-      <w:proofErr w:type="gramEnd"/>
-      <w:r>
-        <w:t xml:space="preserve"> )</w:t>
+        <w:t>1 )</w:t>
       </w:r>
       <w:r>
         <w:rPr>
@@ -5504,7 +5451,7 @@
         <w:pStyle w:val="Heading1"/>
         <w:jc w:val="both"/>
       </w:pPr>
-      <w:bookmarkStart w:id="16" w:name="_Toc449223577"/>
+      <w:bookmarkStart w:id="16" w:name="_Toc450057689"/>
       <w:r>
         <w:t xml:space="preserve">The </w:t>
       </w:r>
@@ -5905,7 +5852,13 @@
         <w:t xml:space="preserve">for logging. </w:t>
       </w:r>
       <w:r>
-        <w:t>The application is part of the Computer Version open project.</w:t>
+        <w:t>The application is part of the Computer V</w:t>
+      </w:r>
+      <w:r>
+        <w:t>ision</w:t>
+      </w:r>
+      <w:r>
+        <w:t xml:space="preserve"> open project.</w:t>
       </w:r>
       <w:r>
         <w:t xml:space="preserve"> The application was design</w:t>
@@ -5928,7 +5881,7 @@
         <w:pStyle w:val="Heading2"/>
         <w:jc w:val="both"/>
       </w:pPr>
-      <w:bookmarkStart w:id="17" w:name="_Toc449223578"/>
+      <w:bookmarkStart w:id="17" w:name="_Toc450057690"/>
       <w:r>
         <w:t>Obtaining source code and compilation</w:t>
       </w:r>
@@ -5947,7 +5900,7 @@
         <w:pStyle w:val="Heading3"/>
         <w:jc w:val="both"/>
       </w:pPr>
-      <w:bookmarkStart w:id="18" w:name="_Toc449223579"/>
+      <w:bookmarkStart w:id="18" w:name="_Toc450057691"/>
       <w:r>
         <w:t>Source code</w:t>
       </w:r>
@@ -5992,7 +5945,7 @@
         <w:pStyle w:val="Heading3"/>
         <w:jc w:val="both"/>
       </w:pPr>
-      <w:bookmarkStart w:id="19" w:name="_Toc449223580"/>
+      <w:bookmarkStart w:id="19" w:name="_Toc450057692"/>
       <w:r>
         <w:t>Compile and run</w:t>
       </w:r>
@@ -6038,7 +5991,7 @@
         <w:pStyle w:val="Heading3"/>
         <w:jc w:val="both"/>
       </w:pPr>
-      <w:bookmarkStart w:id="20" w:name="_Toc449223581"/>
+      <w:bookmarkStart w:id="20" w:name="_Toc450057693"/>
       <w:r>
         <w:t>Tests</w:t>
       </w:r>
@@ -6057,7 +6010,7 @@
         <w:pStyle w:val="Heading2"/>
         <w:jc w:val="both"/>
       </w:pPr>
-      <w:bookmarkStart w:id="21" w:name="_Toc449223582"/>
+      <w:bookmarkStart w:id="21" w:name="_Toc450057694"/>
       <w:r>
         <w:t>Usage</w:t>
       </w:r>
@@ -6068,7 +6021,7 @@
         <w:pStyle w:val="Heading3"/>
         <w:jc w:val="both"/>
       </w:pPr>
-      <w:bookmarkStart w:id="22" w:name="_Toc449223583"/>
+      <w:bookmarkStart w:id="22" w:name="_Toc450057695"/>
       <w:r>
         <w:t>Open a Grayscale Image</w:t>
       </w:r>
@@ -6105,9 +6058,12 @@
         <w:jc w:val="both"/>
       </w:pPr>
       <w:r>
+        <w:rPr>
+          <w:noProof/>
+        </w:rPr>
         <w:lastRenderedPageBreak/>
         <w:drawing>
-          <wp:inline distT="0" distB="0" distL="0" distR="0" wp14:anchorId="388C6C74" wp14:editId="7E297A39">
+          <wp:inline distT="0" distB="0" distL="0" distR="0" wp14:anchorId="5E046535" wp14:editId="69AB94AB">
             <wp:extent cx="5943600" cy="5591810"/>
             <wp:effectExtent l="0" t="0" r="0" b="8890"/>
             <wp:docPr id="1" name="Picture 1"/>
@@ -6174,9 +6130,12 @@
         <w:jc w:val="both"/>
       </w:pPr>
       <w:r>
+        <w:rPr>
+          <w:noProof/>
+        </w:rPr>
         <w:lastRenderedPageBreak/>
         <w:drawing>
-          <wp:inline distT="0" distB="0" distL="0" distR="0" wp14:anchorId="1842E5FA" wp14:editId="597D78AB">
+          <wp:inline distT="0" distB="0" distL="0" distR="0" wp14:anchorId="76734BF8" wp14:editId="40365FDB">
             <wp:extent cx="5943600" cy="3164205"/>
             <wp:effectExtent l="0" t="0" r="0" b="0"/>
             <wp:docPr id="5" name="Picture 5"/>
@@ -6225,8 +6184,11 @@
         <w:jc w:val="both"/>
       </w:pPr>
       <w:r>
+        <w:rPr>
+          <w:noProof/>
+        </w:rPr>
         <w:drawing>
-          <wp:inline distT="0" distB="0" distL="0" distR="0" wp14:anchorId="3D8B1196" wp14:editId="1B2E7CB0">
+          <wp:inline distT="0" distB="0" distL="0" distR="0" wp14:anchorId="01082AA8" wp14:editId="31591732">
             <wp:extent cx="5943600" cy="3164205"/>
             <wp:effectExtent l="0" t="0" r="0" b="0"/>
             <wp:docPr id="6" name="Picture 6"/>
@@ -6267,7 +6229,7 @@
         <w:pStyle w:val="Heading3"/>
         <w:jc w:val="both"/>
       </w:pPr>
-      <w:bookmarkStart w:id="23" w:name="_Toc449223584"/>
+      <w:bookmarkStart w:id="23" w:name="_Toc450057696"/>
       <w:r>
         <w:t>Fill Holes</w:t>
       </w:r>
@@ -6402,12 +6364,15 @@
         <w:jc w:val="both"/>
       </w:pPr>
       <w:r>
+        <w:rPr>
+          <w:noProof/>
+        </w:rPr>
         <w:lastRenderedPageBreak/>
         <w:drawing>
-          <wp:inline distT="0" distB="0" distL="0" distR="0" wp14:anchorId="61723391" wp14:editId="75313463">
-            <wp:extent cx="5943600" cy="2393315"/>
-            <wp:effectExtent l="0" t="0" r="0" b="6985"/>
-            <wp:docPr id="11" name="Picture 11"/>
+          <wp:inline distT="0" distB="0" distL="0" distR="0" wp14:anchorId="41DB9A6E" wp14:editId="20C034F5">
+            <wp:extent cx="5943600" cy="2377440"/>
+            <wp:effectExtent l="0" t="0" r="0" b="3810"/>
+            <wp:docPr id="2" name="Picture 2"/>
             <wp:cNvGraphicFramePr>
               <a:graphicFrameLocks xmlns:a="http://schemas.openxmlformats.org/drawingml/2006/main" noChangeAspect="1"/>
             </wp:cNvGraphicFramePr>
@@ -6427,7 +6392,7 @@
                   <pic:spPr>
                     <a:xfrm>
                       <a:off x="0" y="0"/>
-                      <a:ext cx="5943600" cy="2393315"/>
+                      <a:ext cx="5943600" cy="2377440"/>
                     </a:xfrm>
                     <a:prstGeom prst="rect">
                       <a:avLst/>
@@ -6533,12 +6498,12 @@
         <w:rPr>
           <w:rFonts w:eastAsiaTheme="minorEastAsia"/>
         </w:rPr>
-      </w:r>
-      <w:r>
-        <w:rPr>
-          <w:rFonts w:eastAsiaTheme="minorEastAsia"/>
-        </w:rPr>
         <w:instrText xml:space="preserve"> \* MERGEFORMAT </w:instrText>
+      </w:r>
+      <w:r>
+        <w:rPr>
+          <w:rFonts w:eastAsiaTheme="minorEastAsia"/>
+        </w:rPr>
       </w:r>
       <w:r>
         <w:rPr>
@@ -6637,12 +6602,12 @@
         <w:rPr>
           <w:rFonts w:eastAsiaTheme="minorEastAsia"/>
         </w:rPr>
-      </w:r>
-      <w:r>
-        <w:rPr>
-          <w:rFonts w:eastAsiaTheme="minorEastAsia"/>
-        </w:rPr>
         <w:instrText xml:space="preserve"> \* MERGEFORMAT </w:instrText>
+      </w:r>
+      <w:r>
+        <w:rPr>
+          <w:rFonts w:eastAsiaTheme="minorEastAsia"/>
+        </w:rPr>
       </w:r>
       <w:r>
         <w:rPr>
@@ -6671,6 +6636,9 @@
       </w:r>
       <m:oMath>
         <m:r>
+          <m:rPr>
+            <m:sty m:val="p"/>
+          </m:rPr>
           <w:rPr>
             <w:rFonts w:ascii="Cambria Math" w:eastAsiaTheme="minorEastAsia" w:hAnsi="Cambria Math"/>
           </w:rPr>
@@ -6775,8 +6743,11 @@
         <w:jc w:val="both"/>
       </w:pPr>
       <w:r>
+        <w:rPr>
+          <w:noProof/>
+        </w:rPr>
         <w:drawing>
-          <wp:inline distT="0" distB="0" distL="0" distR="0" wp14:anchorId="7BB3BDAF" wp14:editId="3980EF5D">
+          <wp:inline distT="0" distB="0" distL="0" distR="0" wp14:anchorId="08BC65A3" wp14:editId="3E93CE65">
             <wp:extent cx="5943600" cy="3164205"/>
             <wp:effectExtent l="0" t="0" r="0" b="0"/>
             <wp:docPr id="7" name="Picture 7"/>
@@ -6817,7 +6788,7 @@
         <w:pStyle w:val="Heading1"/>
         <w:jc w:val="both"/>
       </w:pPr>
-      <w:bookmarkStart w:id="24" w:name="_Toc449223585"/>
+      <w:bookmarkStart w:id="24" w:name="_Toc450057697"/>
       <w:r>
         <w:t>Possible improvements</w:t>
       </w:r>
@@ -6836,7 +6807,7 @@
         <w:pStyle w:val="Heading2"/>
         <w:jc w:val="both"/>
       </w:pPr>
-      <w:bookmarkStart w:id="25" w:name="_Toc449223586"/>
+      <w:bookmarkStart w:id="25" w:name="_Toc450057698"/>
       <w:r>
         <w:lastRenderedPageBreak/>
         <w:t>Software design</w:t>
@@ -6901,7 +6872,7 @@
         <w:pStyle w:val="Heading2"/>
         <w:jc w:val="both"/>
       </w:pPr>
-      <w:bookmarkStart w:id="26" w:name="_Toc449223587"/>
+      <w:bookmarkStart w:id="26" w:name="_Toc450057699"/>
       <w:r>
         <w:t>Algorithms</w:t>
       </w:r>
@@ -6914,6 +6885,7 @@
       <w:r>
         <w:t>Whilst the application offers faster algorithms for hole filling, it can still benefit from parallelizing tasks. Parallel algorithms may run faster on a multiprocessor/multithreaded machine, even considering the penalty of increasing data management and synchronization complexity.</w:t>
       </w:r>
+      <w:bookmarkEnd w:id="0"/>
     </w:p>
     <w:sectPr>
       <w:footerReference w:type="default" r:id="rId14"/>
@@ -6961,6 +6933,7 @@
         <w:docPartUnique/>
       </w:docPartObj>
     </w:sdtPr>
+    <w:sdtEndPr/>
     <w:sdtContent>
       <w:sdt>
         <w:sdtPr>
@@ -6970,6 +6943,7 @@
             <w:docPartUnique/>
           </w:docPartObj>
         </w:sdtPr>
+        <w:sdtEndPr/>
         <w:sdtContent>
           <w:p>
             <w:pPr>
@@ -7009,7 +6983,7 @@
                 <w:bCs/>
                 <w:noProof/>
               </w:rPr>
-              <w:t>1</w:t>
+              <w:t>3</w:t>
             </w:r>
             <w:r>
               <w:rPr>
@@ -7491,876 +7465,6 @@
     <w:rPrDefault>
       <w:rPr>
         <w:rFonts w:asciiTheme="minorHAnsi" w:eastAsiaTheme="minorHAnsi" w:hAnsiTheme="minorHAnsi" w:cstheme="minorBidi"/>
-        <w:sz w:val="22"/>
-        <w:szCs w:val="22"/>
-        <w:lang w:val="en-US" w:eastAsia="en-US" w:bidi="he-IL"/>
-      </w:rPr>
-    </w:rPrDefault>
-    <w:pPrDefault>
-      <w:pPr>
-        <w:spacing w:after="160" w:line="259" w:lineRule="auto"/>
-      </w:pPr>
-    </w:pPrDefault>
-  </w:docDefaults>
-  <w:latentStyles w:defLockedState="0" w:defUIPriority="99" w:defSemiHidden="0" w:defUnhideWhenUsed="0" w:defQFormat="0" w:count="372">
-    <w:lsdException w:name="Normal" w:uiPriority="0" w:qFormat="1"/>
-    <w:lsdException w:name="heading 1" w:uiPriority="9" w:qFormat="1"/>
-    <w:lsdException w:name="heading 2" w:semiHidden="1" w:uiPriority="9" w:unhideWhenUsed="1" w:qFormat="1"/>
-    <w:lsdException w:name="heading 3" w:semiHidden="1" w:uiPriority="9" w:unhideWhenUsed="1" w:qFormat="1"/>
-    <w:lsdException w:name="heading 4" w:semiHidden="1" w:uiPriority="9" w:unhideWhenUsed="1" w:qFormat="1"/>
-    <w:lsdException w:name="heading 5" w:semiHidden="1" w:uiPriority="9" w:unhideWhenUsed="1" w:qFormat="1"/>
-    <w:lsdException w:name="heading 6" w:semiHidden="1" w:uiPriority="9" w:unhideWhenUsed="1" w:qFormat="1"/>
-    <w:lsdException w:name="heading 7" w:semiHidden="1" w:uiPriority="9" w:unhideWhenUsed="1" w:qFormat="1"/>
-    <w:lsdException w:name="heading 8" w:semiHidden="1" w:uiPriority="9" w:unhideWhenUsed="1" w:qFormat="1"/>
-    <w:lsdException w:name="heading 9" w:semiHidden="1" w:uiPriority="9" w:unhideWhenUsed="1" w:qFormat="1"/>
-    <w:lsdException w:name="index 1" w:semiHidden="1" w:unhideWhenUsed="1"/>
-    <w:lsdException w:name="index 2" w:semiHidden="1" w:unhideWhenUsed="1"/>
-    <w:lsdException w:name="index 3" w:semiHidden="1" w:unhideWhenUsed="1"/>
-    <w:lsdException w:name="index 4" w:semiHidden="1" w:unhideWhenUsed="1"/>
-    <w:lsdException w:name="index 5" w:semiHidden="1" w:unhideWhenUsed="1"/>
-    <w:lsdException w:name="index 6" w:semiHidden="1" w:unhideWhenUsed="1"/>
-    <w:lsdException w:name="index 7" w:semiHidden="1" w:unhideWhenUsed="1"/>
-    <w:lsdException w:name="index 8" w:semiHidden="1" w:unhideWhenUsed="1"/>
-    <w:lsdException w:name="index 9" w:semiHidden="1" w:unhideWhenUsed="1"/>
-    <w:lsdException w:name="toc 1" w:semiHidden="1" w:uiPriority="39" w:unhideWhenUsed="1"/>
-    <w:lsdException w:name="toc 2" w:semiHidden="1" w:uiPriority="39" w:unhideWhenUsed="1"/>
-    <w:lsdException w:name="toc 3" w:semiHidden="1" w:uiPriority="39" w:unhideWhenUsed="1"/>
-    <w:lsdException w:name="toc 4" w:semiHidden="1" w:uiPriority="39" w:unhideWhenUsed="1"/>
-    <w:lsdException w:name="toc 5" w:semiHidden="1" w:uiPriority="39" w:unhideWhenUsed="1"/>
-    <w:lsdException w:name="toc 6" w:semiHidden="1" w:uiPriority="39" w:unhideWhenUsed="1"/>
-    <w:lsdException w:name="toc 7" w:semiHidden="1" w:uiPriority="39" w:unhideWhenUsed="1"/>
-    <w:lsdException w:name="toc 8" w:semiHidden="1" w:uiPriority="39" w:unhideWhenUsed="1"/>
-    <w:lsdException w:name="toc 9" w:semiHidden="1" w:uiPriority="39" w:unhideWhenUsed="1"/>
-    <w:lsdException w:name="Normal Indent" w:semiHidden="1" w:unhideWhenUsed="1"/>
-    <w:lsdException w:name="footnote text" w:semiHidden="1" w:unhideWhenUsed="1"/>
-    <w:lsdException w:name="annotation text" w:semiHidden="1" w:unhideWhenUsed="1"/>
-    <w:lsdException w:name="header" w:semiHidden="1" w:unhideWhenUsed="1"/>
-    <w:lsdException w:name="footer" w:semiHidden="1" w:unhideWhenUsed="1"/>
-    <w:lsdException w:name="index heading" w:semiHidden="1" w:unhideWhenUsed="1"/>
-    <w:lsdException w:name="caption" w:semiHidden="1" w:uiPriority="35" w:unhideWhenUsed="1" w:qFormat="1"/>
-    <w:lsdException w:name="table of figures" w:semiHidden="1" w:unhideWhenUsed="1"/>
-    <w:lsdException w:name="envelope address" w:semiHidden="1" w:unhideWhenUsed="1"/>
-    <w:lsdException w:name="envelope return" w:semiHidden="1" w:unhideWhenUsed="1"/>
-    <w:lsdException w:name="footnote reference" w:semiHidden="1" w:unhideWhenUsed="1"/>
-    <w:lsdException w:name="annotation reference" w:semiHidden="1" w:unhideWhenUsed="1"/>
-    <w:lsdException w:name="line number" w:semiHidden="1" w:unhideWhenUsed="1"/>
-    <w:lsdException w:name="page number" w:semiHidden="1" w:unhideWhenUsed="1"/>
-    <w:lsdException w:name="endnote reference" w:semiHidden="1" w:unhideWhenUsed="1"/>
-    <w:lsdException w:name="endnote text" w:semiHidden="1" w:unhideWhenUsed="1"/>
-    <w:lsdException w:name="table of authorities" w:semiHidden="1" w:unhideWhenUsed="1"/>
-    <w:lsdException w:name="macro" w:semiHidden="1" w:unhideWhenUsed="1"/>
-    <w:lsdException w:name="toa heading" w:semiHidden="1" w:unhideWhenUsed="1"/>
-    <w:lsdException w:name="List" w:semiHidden="1" w:unhideWhenUsed="1"/>
-    <w:lsdException w:name="List Bullet" w:semiHidden="1" w:unhideWhenUsed="1"/>
-    <w:lsdException w:name="List Number" w:semiHidden="1" w:unhideWhenUsed="1"/>
-    <w:lsdException w:name="List 2" w:semiHidden="1" w:unhideWhenUsed="1"/>
-    <w:lsdException w:name="List 3" w:semiHidden="1" w:unhideWhenUsed="1"/>
-    <w:lsdException w:name="List 4" w:semiHidden="1" w:unhideWhenUsed="1"/>
-    <w:lsdException w:name="List 5" w:semiHidden="1" w:unhideWhenUsed="1"/>
-    <w:lsdException w:name="List Bullet 2" w:semiHidden="1" w:unhideWhenUsed="1"/>
-    <w:lsdException w:name="List Bullet 3" w:semiHidden="1" w:unhideWhenUsed="1"/>
-    <w:lsdException w:name="List Bullet 4" w:semiHidden="1" w:unhideWhenUsed="1"/>
-    <w:lsdException w:name="List Bullet 5" w:semiHidden="1" w:unhideWhenUsed="1"/>
-    <w:lsdException w:name="List Number 2" w:semiHidden="1" w:unhideWhenUsed="1"/>
-    <w:lsdException w:name="List Number 3" w:semiHidden="1" w:unhideWhenUsed="1"/>
-    <w:lsdException w:name="List Number 4" w:semiHidden="1" w:unhideWhenUsed="1"/>
-    <w:lsdException w:name="List Number 5" w:semiHidden="1" w:unhideWhenUsed="1"/>
-    <w:lsdException w:name="Title" w:uiPriority="10" w:qFormat="1"/>
-    <w:lsdException w:name="Closing" w:semiHidden="1" w:unhideWhenUsed="1"/>
-    <w:lsdException w:name="Signature" w:semiHidden="1" w:unhideWhenUsed="1"/>
-    <w:lsdException w:name="Default Paragraph Font" w:semiHidden="1" w:uiPriority="1" w:unhideWhenUsed="1"/>
-    <w:lsdException w:name="Body Text" w:semiHidden="1" w:unhideWhenUsed="1"/>
-    <w:lsdException w:name="Body Text Indent" w:semiHidden="1" w:unhideWhenUsed="1"/>
-    <w:lsdException w:name="List Continue" w:semiHidden="1" w:unhideWhenUsed="1"/>
-    <w:lsdException w:name="List Continue 2" w:semiHidden="1" w:unhideWhenUsed="1"/>
-    <w:lsdException w:name="List Continue 3" w:semiHidden="1" w:unhideWhenUsed="1"/>
-    <w:lsdException w:name="List Continue 4" w:semiHidden="1" w:unhideWhenUsed="1"/>
-    <w:lsdException w:name="List Continue 5" w:semiHidden="1" w:unhideWhenUsed="1"/>
-    <w:lsdException w:name="Message Header" w:semiHidden="1" w:unhideWhenUsed="1"/>
-    <w:lsdException w:name="Subtitle" w:uiPriority="11" w:qFormat="1"/>
-    <w:lsdException w:name="Salutation" w:semiHidden="1" w:unhideWhenUsed="1"/>
-    <w:lsdException w:name="Date" w:semiHidden="1" w:unhideWhenUsed="1"/>
-    <w:lsdException w:name="Body Text First Indent" w:semiHidden="1" w:unhideWhenUsed="1"/>
-    <w:lsdException w:name="Body Text First Indent 2" w:semiHidden="1" w:unhideWhenUsed="1"/>
-    <w:lsdException w:name="Note Heading" w:semiHidden="1" w:unhideWhenUsed="1"/>
-    <w:lsdException w:name="Body Text 2" w:semiHidden="1" w:unhideWhenUsed="1"/>
-    <w:lsdException w:name="Body Text 3" w:semiHidden="1" w:unhideWhenUsed="1"/>
-    <w:lsdException w:name="Body Text Indent 2" w:semiHidden="1" w:unhideWhenUsed="1"/>
-    <w:lsdException w:name="Body Text Indent 3" w:semiHidden="1" w:unhideWhenUsed="1"/>
-    <w:lsdException w:name="Block Text" w:semiHidden="1" w:unhideWhenUsed="1"/>
-    <w:lsdException w:name="Hyperlink" w:semiHidden="1" w:unhideWhenUsed="1"/>
-    <w:lsdException w:name="FollowedHyperlink" w:semiHidden="1" w:unhideWhenUsed="1"/>
-    <w:lsdException w:name="Strong" w:uiPriority="22" w:qFormat="1"/>
-    <w:lsdException w:name="Emphasis" w:uiPriority="20" w:qFormat="1"/>
-    <w:lsdException w:name="Document Map" w:semiHidden="1" w:unhideWhenUsed="1"/>
-    <w:lsdException w:name="Plain Text" w:semiHidden="1" w:unhideWhenUsed="1"/>
-    <w:lsdException w:name="E-mail Signature" w:semiHidden="1" w:unhideWhenUsed="1"/>
-    <w:lsdException w:name="HTML Top of Form" w:semiHidden="1" w:unhideWhenUsed="1"/>
-    <w:lsdException w:name="HTML Bottom of Form" w:semiHidden="1" w:unhideWhenUsed="1"/>
-    <w:lsdException w:name="Normal (Web)" w:semiHidden="1" w:unhideWhenUsed="1"/>
-    <w:lsdException w:name="HTML Acronym" w:semiHidden="1" w:unhideWhenUsed="1"/>
-    <w:lsdException w:name="HTML Address" w:semiHidden="1" w:unhideWhenUsed="1"/>
-    <w:lsdException w:name="HTML Cite" w:semiHidden="1" w:unhideWhenUsed="1"/>
-    <w:lsdException w:name="HTML Code" w:semiHidden="1" w:unhideWhenUsed="1"/>
-    <w:lsdException w:name="HTML Definition" w:semiHidden="1" w:unhideWhenUsed="1"/>
-    <w:lsdException w:name="HTML Keyboard" w:semiHidden="1" w:unhideWhenUsed="1"/>
-    <w:lsdException w:name="HTML Preformatted" w:semiHidden="1" w:unhideWhenUsed="1"/>
-    <w:lsdException w:name="HTML Sample" w:semiHidden="1" w:unhideWhenUsed="1"/>
-    <w:lsdException w:name="HTML Typewriter" w:semiHidden="1" w:unhideWhenUsed="1"/>
-    <w:lsdException w:name="HTML Variable" w:semiHidden="1" w:unhideWhenUsed="1"/>
-    <w:lsdException w:name="annotation subject" w:semiHidden="1" w:unhideWhenUsed="1"/>
-    <w:lsdException w:name="No List" w:semiHidden="1" w:unhideWhenUsed="1"/>
-    <w:lsdException w:name="Outline List 1" w:semiHidden="1" w:unhideWhenUsed="1"/>
-    <w:lsdException w:name="Outline List 2" w:semiHidden="1" w:unhideWhenUsed="1"/>
-    <w:lsdException w:name="Outline List 3" w:semiHidden="1" w:unhideWhenUsed="1"/>
-    <w:lsdException w:name="Table Simple 1" w:semiHidden="1" w:unhideWhenUsed="1"/>
-    <w:lsdException w:name="Table Simple 2" w:semiHidden="1" w:unhideWhenUsed="1"/>
-    <w:lsdException w:name="Table Simple 3" w:semiHidden="1" w:unhideWhenUsed="1"/>
-    <w:lsdException w:name="Table Classic 1" w:semiHidden="1" w:unhideWhenUsed="1"/>
-    <w:lsdException w:name="Table Classic 2" w:semiHidden="1" w:unhideWhenUsed="1"/>
-    <w:lsdException w:name="Table Classic 3" w:semiHidden="1" w:unhideWhenUsed="1"/>
-    <w:lsdException w:name="Table Classic 4" w:semiHidden="1" w:unhideWhenUsed="1"/>
-    <w:lsdException w:name="Table Colorful 1" w:semiHidden="1" w:unhideWhenUsed="1"/>
-    <w:lsdException w:name="Table Colorful 2" w:semiHidden="1" w:unhideWhenUsed="1"/>
-    <w:lsdException w:name="Table Colorful 3" w:semiHidden="1" w:unhideWhenUsed="1"/>
-    <w:lsdException w:name="Table Columns 1" w:semiHidden="1" w:unhideWhenUsed="1"/>
-    <w:lsdException w:name="Table Columns 2" w:semiHidden="1" w:unhideWhenUsed="1"/>
-    <w:lsdException w:name="Table Columns 3" w:semiHidden="1" w:unhideWhenUsed="1"/>
-    <w:lsdException w:name="Table Columns 4" w:semiHidden="1" w:unhideWhenUsed="1"/>
-    <w:lsdException w:name="Table Columns 5" w:semiHidden="1" w:unhideWhenUsed="1"/>
-    <w:lsdException w:name="Table Grid 1" w:semiHidden="1" w:unhideWhenUsed="1"/>
-    <w:lsdException w:name="Table Grid 2" w:semiHidden="1" w:unhideWhenUsed="1"/>
-    <w:lsdException w:name="Table Grid 3" w:semiHidden="1" w:unhideWhenUsed="1"/>
-    <w:lsdException w:name="Table Grid 4" w:semiHidden="1" w:unhideWhenUsed="1"/>
-    <w:lsdException w:name="Table Grid 5" w:semiHidden="1" w:unhideWhenUsed="1"/>
-    <w:lsdException w:name="Table Grid 6" w:semiHidden="1" w:unhideWhenUsed="1"/>
-    <w:lsdException w:name="Table Grid 7" w:semiHidden="1" w:unhideWhenUsed="1"/>
-    <w:lsdException w:name="Table Grid 8" w:semiHidden="1" w:unhideWhenUsed="1"/>
-    <w:lsdException w:name="Table List 1" w:semiHidden="1" w:unhideWhenUsed="1"/>
-    <w:lsdException w:name="Table List 2" w:semiHidden="1" w:unhideWhenUsed="1"/>
-    <w:lsdException w:name="Table List 3" w:semiHidden="1" w:unhideWhenUsed="1"/>
-    <w:lsdException w:name="Table List 4" w:semiHidden="1" w:unhideWhenUsed="1"/>
-    <w:lsdException w:name="Table List 5" w:semiHidden="1" w:unhideWhenUsed="1"/>
-    <w:lsdException w:name="Table List 6" w:semiHidden="1" w:unhideWhenUsed="1"/>
-    <w:lsdException w:name="Table List 7" w:semiHidden="1" w:unhideWhenUsed="1"/>
-    <w:lsdException w:name="Table List 8" w:semiHidden="1" w:unhideWhenUsed="1"/>
-    <w:lsdException w:name="Table 3D effects 1" w:semiHidden="1" w:unhideWhenUsed="1"/>
-    <w:lsdException w:name="Table 3D effects 2" w:semiHidden="1" w:unhideWhenUsed="1"/>
-    <w:lsdException w:name="Table 3D effects 3" w:semiHidden="1" w:unhideWhenUsed="1"/>
-    <w:lsdException w:name="Table Contemporary" w:semiHidden="1" w:unhideWhenUsed="1"/>
-    <w:lsdException w:name="Table Elegant" w:semiHidden="1" w:unhideWhenUsed="1"/>
-    <w:lsdException w:name="Table Professional" w:semiHidden="1" w:unhideWhenUsed="1"/>
-    <w:lsdException w:name="Table Subtle 1" w:semiHidden="1" w:unhideWhenUsed="1"/>
-    <w:lsdException w:name="Table Subtle 2" w:semiHidden="1" w:unhideWhenUsed="1"/>
-    <w:lsdException w:name="Table Web 1" w:semiHidden="1" w:unhideWhenUsed="1"/>
-    <w:lsdException w:name="Table Web 2" w:semiHidden="1" w:unhideWhenUsed="1"/>
-    <w:lsdException w:name="Balloon Text" w:semiHidden="1" w:unhideWhenUsed="1"/>
-    <w:lsdException w:name="Table Grid" w:uiPriority="39"/>
-    <w:lsdException w:name="Placeholder Text" w:semiHidden="1"/>
-    <w:lsdException w:name="No Spacing" w:uiPriority="1" w:qFormat="1"/>
-    <w:lsdException w:name="Light Shading" w:uiPriority="60"/>
-    <w:lsdException w:name="Light List" w:uiPriority="61"/>
-    <w:lsdException w:name="Light Grid" w:uiPriority="62"/>
-    <w:lsdException w:name="Medium Shading 1" w:uiPriority="63"/>
-    <w:lsdException w:name="Medium Shading 2" w:uiPriority="64"/>
-    <w:lsdException w:name="Medium List 1" w:uiPriority="65"/>
-    <w:lsdException w:name="Medium List 2" w:uiPriority="66"/>
-    <w:lsdException w:name="Medium Grid 1" w:uiPriority="67"/>
-    <w:lsdException w:name="Medium Grid 2" w:uiPriority="68"/>
-    <w:lsdException w:name="Medium Grid 3" w:uiPriority="69"/>
-    <w:lsdException w:name="Dark List" w:uiPriority="70"/>
-    <w:lsdException w:name="Colorful Shading" w:uiPriority="71"/>
-    <w:lsdException w:name="Colorful List" w:uiPriority="72"/>
-    <w:lsdException w:name="Colorful Grid" w:uiPriority="73"/>
-    <w:lsdException w:name="Light Shading Accent 1" w:uiPriority="60"/>
-    <w:lsdException w:name="Light List Accent 1" w:uiPriority="61"/>
-    <w:lsdException w:name="Light Grid Accent 1" w:uiPriority="62"/>
-    <w:lsdException w:name="Medium Shading 1 Accent 1" w:uiPriority="63"/>
-    <w:lsdException w:name="Medium Shading 2 Accent 1" w:uiPriority="64"/>
-    <w:lsdException w:name="Medium List 1 Accent 1" w:uiPriority="65"/>
-    <w:lsdException w:name="Revision" w:semiHidden="1"/>
-    <w:lsdException w:name="List Paragraph" w:uiPriority="34" w:qFormat="1"/>
-    <w:lsdException w:name="Quote" w:uiPriority="29" w:qFormat="1"/>
-    <w:lsdException w:name="Intense Quote" w:uiPriority="30" w:qFormat="1"/>
-    <w:lsdException w:name="Medium List 2 Accent 1" w:uiPriority="66"/>
-    <w:lsdException w:name="Medium Grid 1 Accent 1" w:uiPriority="67"/>
-    <w:lsdException w:name="Medium Grid 2 Accent 1" w:uiPriority="68"/>
-    <w:lsdException w:name="Medium Grid 3 Accent 1" w:uiPriority="69"/>
-    <w:lsdException w:name="Dark List Accent 1" w:uiPriority="70"/>
-    <w:lsdException w:name="Colorful Shading Accent 1" w:uiPriority="71"/>
-    <w:lsdException w:name="Colorful List Accent 1" w:uiPriority="72"/>
-    <w:lsdException w:name="Colorful Grid Accent 1" w:uiPriority="73"/>
-    <w:lsdException w:name="Light Shading Accent 2" w:uiPriority="60"/>
-    <w:lsdException w:name="Light List Accent 2" w:uiPriority="61"/>
-    <w:lsdException w:name="Light Grid Accent 2" w:uiPriority="62"/>
-    <w:lsdException w:name="Medium Shading 1 Accent 2" w:uiPriority="63"/>
-    <w:lsdException w:name="Medium Shading 2 Accent 2" w:uiPriority="64"/>
-    <w:lsdException w:name="Medium List 1 Accent 2" w:uiPriority="65"/>
-    <w:lsdException w:name="Medium List 2 Accent 2" w:uiPriority="66"/>
-    <w:lsdException w:name="Medium Grid 1 Accent 2" w:uiPriority="67"/>
-    <w:lsdException w:name="Medium Grid 2 Accent 2" w:uiPriority="68"/>
-    <w:lsdException w:name="Medium Grid 3 Accent 2" w:uiPriority="69"/>
-    <w:lsdException w:name="Dark List Accent 2" w:uiPriority="70"/>
-    <w:lsdException w:name="Colorful Shading Accent 2" w:uiPriority="71"/>
-    <w:lsdException w:name="Colorful List Accent 2" w:uiPriority="72"/>
-    <w:lsdException w:name="Colorful Grid Accent 2" w:uiPriority="73"/>
-    <w:lsdException w:name="Light Shading Accent 3" w:uiPriority="60"/>
-    <w:lsdException w:name="Light List Accent 3" w:uiPriority="61"/>
-    <w:lsdException w:name="Light Grid Accent 3" w:uiPriority="62"/>
-    <w:lsdException w:name="Medium Shading 1 Accent 3" w:uiPriority="63"/>
-    <w:lsdException w:name="Medium Shading 2 Accent 3" w:uiPriority="64"/>
-    <w:lsdException w:name="Medium List 1 Accent 3" w:uiPriority="65"/>
-    <w:lsdException w:name="Medium List 2 Accent 3" w:uiPriority="66"/>
-    <w:lsdException w:name="Medium Grid 1 Accent 3" w:uiPriority="67"/>
-    <w:lsdException w:name="Medium Grid 2 Accent 3" w:uiPriority="68"/>
-    <w:lsdException w:name="Medium Grid 3 Accent 3" w:uiPriority="69"/>
-    <w:lsdException w:name="Dark List Accent 3" w:uiPriority="70"/>
-    <w:lsdException w:name="Colorful Shading Accent 3" w:uiPriority="71"/>
-    <w:lsdException w:name="Colorful List Accent 3" w:uiPriority="72"/>
-    <w:lsdException w:name="Colorful Grid Accent 3" w:uiPriority="73"/>
-    <w:lsdException w:name="Light Shading Accent 4" w:uiPriority="60"/>
-    <w:lsdException w:name="Light List Accent 4" w:uiPriority="61"/>
-    <w:lsdException w:name="Light Grid Accent 4" w:uiPriority="62"/>
-    <w:lsdException w:name="Medium Shading 1 Accent 4" w:uiPriority="63"/>
-    <w:lsdException w:name="Medium Shading 2 Accent 4" w:uiPriority="64"/>
-    <w:lsdException w:name="Medium List 1 Accent 4" w:uiPriority="65"/>
-    <w:lsdException w:name="Medium List 2 Accent 4" w:uiPriority="66"/>
-    <w:lsdException w:name="Medium Grid 1 Accent 4" w:uiPriority="67"/>
-    <w:lsdException w:name="Medium Grid 2 Accent 4" w:uiPriority="68"/>
-    <w:lsdException w:name="Medium Grid 3 Accent 4" w:uiPriority="69"/>
-    <w:lsdException w:name="Dark List Accent 4" w:uiPriority="70"/>
-    <w:lsdException w:name="Colorful Shading Accent 4" w:uiPriority="71"/>
-    <w:lsdException w:name="Colorful List Accent 4" w:uiPriority="72"/>
-    <w:lsdException w:name="Colorful Grid Accent 4" w:uiPriority="73"/>
-    <w:lsdException w:name="Light Shading Accent 5" w:uiPriority="60"/>
-    <w:lsdException w:name="Light List Accent 5" w:uiPriority="61"/>
-    <w:lsdException w:name="Light Grid Accent 5" w:uiPriority="62"/>
-    <w:lsdException w:name="Medium Shading 1 Accent 5" w:uiPriority="63"/>
-    <w:lsdException w:name="Medium Shading 2 Accent 5" w:uiPriority="64"/>
-    <w:lsdException w:name="Medium List 1 Accent 5" w:uiPriority="65"/>
-    <w:lsdException w:name="Medium List 2 Accent 5" w:uiPriority="66"/>
-    <w:lsdException w:name="Medium Grid 1 Accent 5" w:uiPriority="67"/>
-    <w:lsdException w:name="Medium Grid 2 Accent 5" w:uiPriority="68"/>
-    <w:lsdException w:name="Medium Grid 3 Accent 5" w:uiPriority="69"/>
-    <w:lsdException w:name="Dark List Accent 5" w:uiPriority="70"/>
-    <w:lsdException w:name="Colorful Shading Accent 5" w:uiPriority="71"/>
-    <w:lsdException w:name="Colorful List Accent 5" w:uiPriority="72"/>
-    <w:lsdException w:name="Colorful Grid Accent 5" w:uiPriority="73"/>
-    <w:lsdException w:name="Light Shading Accent 6" w:uiPriority="60"/>
-    <w:lsdException w:name="Light List Accent 6" w:uiPriority="61"/>
-    <w:lsdException w:name="Light Grid Accent 6" w:uiPriority="62"/>
-    <w:lsdException w:name="Medium Shading 1 Accent 6" w:uiPriority="63"/>
-    <w:lsdException w:name="Medium Shading 2 Accent 6" w:uiPriority="64"/>
-    <w:lsdException w:name="Medium List 1 Accent 6" w:uiPriority="65"/>
-    <w:lsdException w:name="Medium List 2 Accent 6" w:uiPriority="66"/>
-    <w:lsdException w:name="Medium Grid 1 Accent 6" w:uiPriority="67"/>
-    <w:lsdException w:name="Medium Grid 2 Accent 6" w:uiPriority="68"/>
-    <w:lsdException w:name="Medium Grid 3 Accent 6" w:uiPriority="69"/>
-    <w:lsdException w:name="Dark List Accent 6" w:uiPriority="70"/>
-    <w:lsdException w:name="Colorful Shading Accent 6" w:uiPriority="71"/>
-    <w:lsdException w:name="Colorful List Accent 6" w:uiPriority="72"/>
-    <w:lsdException w:name="Colorful Grid Accent 6" w:uiPriority="73"/>
-    <w:lsdException w:name="Subtle Emphasis" w:uiPriority="19" w:qFormat="1"/>
-    <w:lsdException w:name="Intense Emphasis" w:uiPriority="21" w:qFormat="1"/>
-    <w:lsdException w:name="Subtle Reference" w:uiPriority="31" w:qFormat="1"/>
-    <w:lsdException w:name="Intense Reference" w:uiPriority="32" w:qFormat="1"/>
-    <w:lsdException w:name="Book Title" w:uiPriority="33" w:qFormat="1"/>
-    <w:lsdException w:name="Bibliography" w:semiHidden="1" w:uiPriority="37" w:unhideWhenUsed="1"/>
-    <w:lsdException w:name="TOC Heading" w:semiHidden="1" w:uiPriority="39" w:unhideWhenUsed="1" w:qFormat="1"/>
-    <w:lsdException w:name="Plain Table 1" w:uiPriority="41"/>
-    <w:lsdException w:name="Plain Table 2" w:uiPriority="42"/>
-    <w:lsdException w:name="Plain Table 3" w:uiPriority="43"/>
-    <w:lsdException w:name="Plain Table 4" w:uiPriority="44"/>
-    <w:lsdException w:name="Plain Table 5" w:uiPriority="45"/>
-    <w:lsdException w:name="Grid Table Light" w:uiPriority="40"/>
-    <w:lsdException w:name="Grid Table 1 Light" w:uiPriority="46"/>
-    <w:lsdException w:name="Grid Table 2" w:uiPriority="47"/>
-    <w:lsdException w:name="Grid Table 3" w:uiPriority="48"/>
-    <w:lsdException w:name="Grid Table 4" w:uiPriority="49"/>
-    <w:lsdException w:name="Grid Table 5 Dark" w:uiPriority="50"/>
-    <w:lsdException w:name="Grid Table 6 Colorful" w:uiPriority="51"/>
-    <w:lsdException w:name="Grid Table 7 Colorful" w:uiPriority="52"/>
-    <w:lsdException w:name="Grid Table 1 Light Accent 1" w:uiPriority="46"/>
-    <w:lsdException w:name="Grid Table 2 Accent 1" w:uiPriority="47"/>
-    <w:lsdException w:name="Grid Table 3 Accent 1" w:uiPriority="48"/>
-    <w:lsdException w:name="Grid Table 4 Accent 1" w:uiPriority="49"/>
-    <w:lsdException w:name="Grid Table 5 Dark Accent 1" w:uiPriority="50"/>
-    <w:lsdException w:name="Grid Table 6 Colorful Accent 1" w:uiPriority="51"/>
-    <w:lsdException w:name="Grid Table 7 Colorful Accent 1" w:uiPriority="52"/>
-    <w:lsdException w:name="Grid Table 1 Light Accent 2" w:uiPriority="46"/>
-    <w:lsdException w:name="Grid Table 2 Accent 2" w:uiPriority="47"/>
-    <w:lsdException w:name="Grid Table 3 Accent 2" w:uiPriority="48"/>
-    <w:lsdException w:name="Grid Table 4 Accent 2" w:uiPriority="49"/>
-    <w:lsdException w:name="Grid Table 5 Dark Accent 2" w:uiPriority="50"/>
-    <w:lsdException w:name="Grid Table 6 Colorful Accent 2" w:uiPriority="51"/>
-    <w:lsdException w:name="Grid Table 7 Colorful Accent 2" w:uiPriority="52"/>
-    <w:lsdException w:name="Grid Table 1 Light Accent 3" w:uiPriority="46"/>
-    <w:lsdException w:name="Grid Table 2 Accent 3" w:uiPriority="47"/>
-    <w:lsdException w:name="Grid Table 3 Accent 3" w:uiPriority="48"/>
-    <w:lsdException w:name="Grid Table 4 Accent 3" w:uiPriority="49"/>
-    <w:lsdException w:name="Grid Table 5 Dark Accent 3" w:uiPriority="50"/>
-    <w:lsdException w:name="Grid Table 6 Colorful Accent 3" w:uiPriority="51"/>
-    <w:lsdException w:name="Grid Table 7 Colorful Accent 3" w:uiPriority="52"/>
-    <w:lsdException w:name="Grid Table 1 Light Accent 4" w:uiPriority="46"/>
-    <w:lsdException w:name="Grid Table 2 Accent 4" w:uiPriority="47"/>
-    <w:lsdException w:name="Grid Table 3 Accent 4" w:uiPriority="48"/>
-    <w:lsdException w:name="Grid Table 4 Accent 4" w:uiPriority="49"/>
-    <w:lsdException w:name="Grid Table 5 Dark Accent 4" w:uiPriority="50"/>
-    <w:lsdException w:name="Grid Table 6 Colorful Accent 4" w:uiPriority="51"/>
-    <w:lsdException w:name="Grid Table 7 Colorful Accent 4" w:uiPriority="52"/>
-    <w:lsdException w:name="Grid Table 1 Light Accent 5" w:uiPriority="46"/>
-    <w:lsdException w:name="Grid Table 2 Accent 5" w:uiPriority="47"/>
-    <w:lsdException w:name="Grid Table 3 Accent 5" w:uiPriority="48"/>
-    <w:lsdException w:name="Grid Table 4 Accent 5" w:uiPriority="49"/>
-    <w:lsdException w:name="Grid Table 5 Dark Accent 5" w:uiPriority="50"/>
-    <w:lsdException w:name="Grid Table 6 Colorful Accent 5" w:uiPriority="51"/>
-    <w:lsdException w:name="Grid Table 7 Colorful Accent 5" w:uiPriority="52"/>
-    <w:lsdException w:name="Grid Table 1 Light Accent 6" w:uiPriority="46"/>
-    <w:lsdException w:name="Grid Table 2 Accent 6" w:uiPriority="47"/>
-    <w:lsdException w:name="Grid Table 3 Accent 6" w:uiPriority="48"/>
-    <w:lsdException w:name="Grid Table 4 Accent 6" w:uiPriority="49"/>
-    <w:lsdException w:name="Grid Table 5 Dark Accent 6" w:uiPriority="50"/>
-    <w:lsdException w:name="Grid Table 6 Colorful Accent 6" w:uiPriority="51"/>
-    <w:lsdException w:name="Grid Table 7 Colorful Accent 6" w:uiPriority="52"/>
-    <w:lsdException w:name="List Table 1 Light" w:uiPriority="46"/>
-    <w:lsdException w:name="List Table 2" w:uiPriority="47"/>
-    <w:lsdException w:name="List Table 3" w:uiPriority="48"/>
-    <w:lsdException w:name="List Table 4" w:uiPriority="49"/>
-    <w:lsdException w:name="List Table 5 Dark" w:uiPriority="50"/>
-    <w:lsdException w:name="List Table 6 Colorful" w:uiPriority="51"/>
-    <w:lsdException w:name="List Table 7 Colorful" w:uiPriority="52"/>
-    <w:lsdException w:name="List Table 1 Light Accent 1" w:uiPriority="46"/>
-    <w:lsdException w:name="List Table 2 Accent 1" w:uiPriority="47"/>
-    <w:lsdException w:name="List Table 3 Accent 1" w:uiPriority="48"/>
-    <w:lsdException w:name="List Table 4 Accent 1" w:uiPriority="49"/>
-    <w:lsdException w:name="List Table 5 Dark Accent 1" w:uiPriority="50"/>
-    <w:lsdException w:name="List Table 6 Colorful Accent 1" w:uiPriority="51"/>
-    <w:lsdException w:name="List Table 7 Colorful Accent 1" w:uiPriority="52"/>
-    <w:lsdException w:name="List Table 1 Light Accent 2" w:uiPriority="46"/>
-    <w:lsdException w:name="List Table 2 Accent 2" w:uiPriority="47"/>
-    <w:lsdException w:name="List Table 3 Accent 2" w:uiPriority="48"/>
-    <w:lsdException w:name="List Table 4 Accent 2" w:uiPriority="49"/>
-    <w:lsdException w:name="List Table 5 Dark Accent 2" w:uiPriority="50"/>
-    <w:lsdException w:name="List Table 6 Colorful Accent 2" w:uiPriority="51"/>
-    <w:lsdException w:name="List Table 7 Colorful Accent 2" w:uiPriority="52"/>
-    <w:lsdException w:name="List Table 1 Light Accent 3" w:uiPriority="46"/>
-    <w:lsdException w:name="List Table 2 Accent 3" w:uiPriority="47"/>
-    <w:lsdException w:name="List Table 3 Accent 3" w:uiPriority="48"/>
-    <w:lsdException w:name="List Table 4 Accent 3" w:uiPriority="49"/>
-    <w:lsdException w:name="List Table 5 Dark Accent 3" w:uiPriority="50"/>
-    <w:lsdException w:name="List Table 6 Colorful Accent 3" w:uiPriority="51"/>
-    <w:lsdException w:name="List Table 7 Colorful Accent 3" w:uiPriority="52"/>
-    <w:lsdException w:name="List Table 1 Light Accent 4" w:uiPriority="46"/>
-    <w:lsdException w:name="List Table 2 Accent 4" w:uiPriority="47"/>
-    <w:lsdException w:name="List Table 3 Accent 4" w:uiPriority="48"/>
-    <w:lsdException w:name="List Table 4 Accent 4" w:uiPriority="49"/>
-    <w:lsdException w:name="List Table 5 Dark Accent 4" w:uiPriority="50"/>
-    <w:lsdException w:name="List Table 6 Colorful Accent 4" w:uiPriority="51"/>
-    <w:lsdException w:name="List Table 7 Colorful Accent 4" w:uiPriority="52"/>
-    <w:lsdException w:name="List Table 1 Light Accent 5" w:uiPriority="46"/>
-    <w:lsdException w:name="List Table 2 Accent 5" w:uiPriority="47"/>
-    <w:lsdException w:name="List Table 3 Accent 5" w:uiPriority="48"/>
-    <w:lsdException w:name="List Table 4 Accent 5" w:uiPriority="49"/>
-    <w:lsdException w:name="List Table 5 Dark Accent 5" w:uiPriority="50"/>
-    <w:lsdException w:name="List Table 6 Colorful Accent 5" w:uiPriority="51"/>
-    <w:lsdException w:name="List Table 7 Colorful Accent 5" w:uiPriority="52"/>
-    <w:lsdException w:name="List Table 1 Light Accent 6" w:uiPriority="46"/>
-    <w:lsdException w:name="List Table 2 Accent 6" w:uiPriority="47"/>
-    <w:lsdException w:name="List Table 3 Accent 6" w:uiPriority="48"/>
-    <w:lsdException w:name="List Table 4 Accent 6" w:uiPriority="49"/>
-    <w:lsdException w:name="List Table 5 Dark Accent 6" w:uiPriority="50"/>
-    <w:lsdException w:name="List Table 6 Colorful Accent 6" w:uiPriority="51"/>
-    <w:lsdException w:name="List Table 7 Colorful Accent 6" w:uiPriority="52"/>
-    <w:lsdException w:name="Mention" w:semiHidden="1" w:unhideWhenUsed="1"/>
-  </w:latentStyles>
-  <w:style w:type="paragraph" w:default="1" w:styleId="Normal">
-    <w:name w:val="Normal"/>
-    <w:qFormat/>
-  </w:style>
-  <w:style w:type="paragraph" w:styleId="Heading1">
-    <w:name w:val="heading 1"/>
-    <w:basedOn w:val="Normal"/>
-    <w:next w:val="Normal"/>
-    <w:link w:val="Heading1Char"/>
-    <w:uiPriority w:val="9"/>
-    <w:qFormat/>
-    <w:rsid w:val="00A83F74"/>
-    <w:pPr>
-      <w:keepNext/>
-      <w:keepLines/>
-      <w:spacing w:before="240" w:after="0"/>
-      <w:outlineLvl w:val="0"/>
-    </w:pPr>
-    <w:rPr>
-      <w:rFonts w:asciiTheme="majorHAnsi" w:eastAsiaTheme="majorEastAsia" w:hAnsiTheme="majorHAnsi" w:cstheme="majorBidi"/>
-      <w:color w:val="2E74B5" w:themeColor="accent1" w:themeShade="BF"/>
-      <w:sz w:val="32"/>
-      <w:szCs w:val="32"/>
-    </w:rPr>
-  </w:style>
-  <w:style w:type="paragraph" w:styleId="Heading2">
-    <w:name w:val="heading 2"/>
-    <w:basedOn w:val="Normal"/>
-    <w:next w:val="Normal"/>
-    <w:link w:val="Heading2Char"/>
-    <w:uiPriority w:val="9"/>
-    <w:unhideWhenUsed/>
-    <w:qFormat/>
-    <w:rsid w:val="00534FC4"/>
-    <w:pPr>
-      <w:keepNext/>
-      <w:keepLines/>
-      <w:spacing w:before="40" w:after="0"/>
-      <w:outlineLvl w:val="1"/>
-    </w:pPr>
-    <w:rPr>
-      <w:rFonts w:asciiTheme="majorHAnsi" w:eastAsiaTheme="majorEastAsia" w:hAnsiTheme="majorHAnsi" w:cstheme="majorBidi"/>
-      <w:color w:val="2E74B5" w:themeColor="accent1" w:themeShade="BF"/>
-      <w:sz w:val="26"/>
-      <w:szCs w:val="26"/>
-    </w:rPr>
-  </w:style>
-  <w:style w:type="paragraph" w:styleId="Heading3">
-    <w:name w:val="heading 3"/>
-    <w:basedOn w:val="Normal"/>
-    <w:next w:val="Normal"/>
-    <w:link w:val="Heading3Char"/>
-    <w:uiPriority w:val="9"/>
-    <w:unhideWhenUsed/>
-    <w:qFormat/>
-    <w:rsid w:val="00AE5B7C"/>
-    <w:pPr>
-      <w:keepNext/>
-      <w:keepLines/>
-      <w:spacing w:before="40" w:after="0"/>
-      <w:outlineLvl w:val="2"/>
-    </w:pPr>
-    <w:rPr>
-      <w:rFonts w:asciiTheme="majorHAnsi" w:eastAsiaTheme="majorEastAsia" w:hAnsiTheme="majorHAnsi" w:cstheme="majorBidi"/>
-      <w:color w:val="1F4D78" w:themeColor="accent1" w:themeShade="7F"/>
-      <w:sz w:val="24"/>
-      <w:szCs w:val="24"/>
-    </w:rPr>
-  </w:style>
-  <w:style w:type="character" w:default="1" w:styleId="DefaultParagraphFont">
-    <w:name w:val="Default Paragraph Font"/>
-    <w:uiPriority w:val="1"/>
-    <w:unhideWhenUsed/>
-  </w:style>
-  <w:style w:type="table" w:default="1" w:styleId="TableNormal">
-    <w:name w:val="Normal Table"/>
-    <w:uiPriority w:val="99"/>
-    <w:semiHidden/>
-    <w:unhideWhenUsed/>
-    <w:tblPr>
-      <w:tblInd w:w="0" w:type="dxa"/>
-      <w:tblCellMar>
-        <w:top w:w="0" w:type="dxa"/>
-        <w:left w:w="108" w:type="dxa"/>
-        <w:bottom w:w="0" w:type="dxa"/>
-        <w:right w:w="108" w:type="dxa"/>
-      </w:tblCellMar>
-    </w:tblPr>
-  </w:style>
-  <w:style w:type="numbering" w:default="1" w:styleId="NoList">
-    <w:name w:val="No List"/>
-    <w:uiPriority w:val="99"/>
-    <w:semiHidden/>
-    <w:unhideWhenUsed/>
-  </w:style>
-  <w:style w:type="paragraph" w:styleId="Header">
-    <w:name w:val="header"/>
-    <w:basedOn w:val="Normal"/>
-    <w:link w:val="HeaderChar"/>
-    <w:uiPriority w:val="99"/>
-    <w:unhideWhenUsed/>
-    <w:rsid w:val="00CD1F37"/>
-    <w:pPr>
-      <w:tabs>
-        <w:tab w:val="center" w:pos="4680"/>
-        <w:tab w:val="right" w:pos="9360"/>
-      </w:tabs>
-      <w:spacing w:after="0" w:line="240" w:lineRule="auto"/>
-    </w:pPr>
-  </w:style>
-  <w:style w:type="character" w:customStyle="1" w:styleId="HeaderChar">
-    <w:name w:val="Header Char"/>
-    <w:basedOn w:val="DefaultParagraphFont"/>
-    <w:link w:val="Header"/>
-    <w:uiPriority w:val="99"/>
-    <w:rsid w:val="00CD1F37"/>
-  </w:style>
-  <w:style w:type="paragraph" w:styleId="Footer">
-    <w:name w:val="footer"/>
-    <w:basedOn w:val="Normal"/>
-    <w:link w:val="FooterChar"/>
-    <w:uiPriority w:val="99"/>
-    <w:unhideWhenUsed/>
-    <w:rsid w:val="00CD1F37"/>
-    <w:pPr>
-      <w:tabs>
-        <w:tab w:val="center" w:pos="4680"/>
-        <w:tab w:val="right" w:pos="9360"/>
-      </w:tabs>
-      <w:spacing w:after="0" w:line="240" w:lineRule="auto"/>
-    </w:pPr>
-  </w:style>
-  <w:style w:type="character" w:customStyle="1" w:styleId="FooterChar">
-    <w:name w:val="Footer Char"/>
-    <w:basedOn w:val="DefaultParagraphFont"/>
-    <w:link w:val="Footer"/>
-    <w:uiPriority w:val="99"/>
-    <w:rsid w:val="00CD1F37"/>
-  </w:style>
-  <w:style w:type="paragraph" w:styleId="Title">
-    <w:name w:val="Title"/>
-    <w:basedOn w:val="Normal"/>
-    <w:next w:val="Normal"/>
-    <w:link w:val="TitleChar"/>
-    <w:uiPriority w:val="10"/>
-    <w:qFormat/>
-    <w:rsid w:val="00A83F74"/>
-    <w:pPr>
-      <w:spacing w:after="0" w:line="240" w:lineRule="auto"/>
-      <w:contextualSpacing/>
-    </w:pPr>
-    <w:rPr>
-      <w:rFonts w:asciiTheme="majorHAnsi" w:eastAsiaTheme="majorEastAsia" w:hAnsiTheme="majorHAnsi" w:cstheme="majorBidi"/>
-      <w:spacing w:val="-10"/>
-      <w:kern w:val="28"/>
-      <w:sz w:val="56"/>
-      <w:szCs w:val="56"/>
-    </w:rPr>
-  </w:style>
-  <w:style w:type="character" w:customStyle="1" w:styleId="TitleChar">
-    <w:name w:val="Title Char"/>
-    <w:basedOn w:val="DefaultParagraphFont"/>
-    <w:link w:val="Title"/>
-    <w:uiPriority w:val="10"/>
-    <w:rsid w:val="00A83F74"/>
-    <w:rPr>
-      <w:rFonts w:asciiTheme="majorHAnsi" w:eastAsiaTheme="majorEastAsia" w:hAnsiTheme="majorHAnsi" w:cstheme="majorBidi"/>
-      <w:spacing w:val="-10"/>
-      <w:kern w:val="28"/>
-      <w:sz w:val="56"/>
-      <w:szCs w:val="56"/>
-    </w:rPr>
-  </w:style>
-  <w:style w:type="paragraph" w:styleId="Subtitle">
-    <w:name w:val="Subtitle"/>
-    <w:basedOn w:val="Normal"/>
-    <w:next w:val="Normal"/>
-    <w:link w:val="SubtitleChar"/>
-    <w:uiPriority w:val="11"/>
-    <w:qFormat/>
-    <w:rsid w:val="00A83F74"/>
-    <w:pPr>
-      <w:numPr>
-        <w:ilvl w:val="1"/>
-      </w:numPr>
-    </w:pPr>
-    <w:rPr>
-      <w:rFonts w:eastAsiaTheme="minorEastAsia"/>
-      <w:color w:val="5A5A5A" w:themeColor="text1" w:themeTint="A5"/>
-      <w:spacing w:val="15"/>
-    </w:rPr>
-  </w:style>
-  <w:style w:type="character" w:customStyle="1" w:styleId="SubtitleChar">
-    <w:name w:val="Subtitle Char"/>
-    <w:basedOn w:val="DefaultParagraphFont"/>
-    <w:link w:val="Subtitle"/>
-    <w:uiPriority w:val="11"/>
-    <w:rsid w:val="00A83F74"/>
-    <w:rPr>
-      <w:rFonts w:eastAsiaTheme="minorEastAsia"/>
-      <w:color w:val="5A5A5A" w:themeColor="text1" w:themeTint="A5"/>
-      <w:spacing w:val="15"/>
-    </w:rPr>
-  </w:style>
-  <w:style w:type="character" w:customStyle="1" w:styleId="Heading1Char">
-    <w:name w:val="Heading 1 Char"/>
-    <w:basedOn w:val="DefaultParagraphFont"/>
-    <w:link w:val="Heading1"/>
-    <w:uiPriority w:val="9"/>
-    <w:rsid w:val="00A83F74"/>
-    <w:rPr>
-      <w:rFonts w:asciiTheme="majorHAnsi" w:eastAsiaTheme="majorEastAsia" w:hAnsiTheme="majorHAnsi" w:cstheme="majorBidi"/>
-      <w:color w:val="2E74B5" w:themeColor="accent1" w:themeShade="BF"/>
-      <w:sz w:val="32"/>
-      <w:szCs w:val="32"/>
-    </w:rPr>
-  </w:style>
-  <w:style w:type="paragraph" w:styleId="TOCHeading">
-    <w:name w:val="TOC Heading"/>
-    <w:basedOn w:val="Heading1"/>
-    <w:next w:val="Normal"/>
-    <w:uiPriority w:val="39"/>
-    <w:unhideWhenUsed/>
-    <w:qFormat/>
-    <w:rsid w:val="00A83F74"/>
-    <w:pPr>
-      <w:outlineLvl w:val="9"/>
-    </w:pPr>
-    <w:rPr>
-      <w:lang w:bidi="ar-SA"/>
-    </w:rPr>
-  </w:style>
-  <w:style w:type="paragraph" w:styleId="TOC1">
-    <w:name w:val="toc 1"/>
-    <w:basedOn w:val="Normal"/>
-    <w:next w:val="Normal"/>
-    <w:autoRedefine/>
-    <w:uiPriority w:val="39"/>
-    <w:unhideWhenUsed/>
-    <w:rsid w:val="00A83F74"/>
-    <w:pPr>
-      <w:spacing w:after="100"/>
-    </w:pPr>
-  </w:style>
-  <w:style w:type="character" w:styleId="Hyperlink">
-    <w:name w:val="Hyperlink"/>
-    <w:basedOn w:val="DefaultParagraphFont"/>
-    <w:uiPriority w:val="99"/>
-    <w:unhideWhenUsed/>
-    <w:rsid w:val="00A83F74"/>
-    <w:rPr>
-      <w:color w:val="0563C1" w:themeColor="hyperlink"/>
-      <w:u w:val="single"/>
-    </w:rPr>
-  </w:style>
-  <w:style w:type="character" w:styleId="PlaceholderText">
-    <w:name w:val="Placeholder Text"/>
-    <w:basedOn w:val="DefaultParagraphFont"/>
-    <w:uiPriority w:val="99"/>
-    <w:semiHidden/>
-    <w:rsid w:val="00A83F74"/>
-    <w:rPr>
-      <w:color w:val="808080"/>
-    </w:rPr>
-  </w:style>
-  <w:style w:type="paragraph" w:styleId="ListParagraph">
-    <w:name w:val="List Paragraph"/>
-    <w:basedOn w:val="Normal"/>
-    <w:uiPriority w:val="34"/>
-    <w:qFormat/>
-    <w:rsid w:val="001752D8"/>
-    <w:pPr>
-      <w:ind w:left="720"/>
-      <w:contextualSpacing/>
-    </w:pPr>
-  </w:style>
-  <w:style w:type="paragraph" w:styleId="FootnoteText">
-    <w:name w:val="footnote text"/>
-    <w:basedOn w:val="Normal"/>
-    <w:link w:val="FootnoteTextChar"/>
-    <w:uiPriority w:val="99"/>
-    <w:semiHidden/>
-    <w:unhideWhenUsed/>
-    <w:rsid w:val="00E34788"/>
-    <w:pPr>
-      <w:spacing w:after="0" w:line="240" w:lineRule="auto"/>
-    </w:pPr>
-    <w:rPr>
-      <w:sz w:val="20"/>
-      <w:szCs w:val="20"/>
-    </w:rPr>
-  </w:style>
-  <w:style w:type="character" w:customStyle="1" w:styleId="FootnoteTextChar">
-    <w:name w:val="Footnote Text Char"/>
-    <w:basedOn w:val="DefaultParagraphFont"/>
-    <w:link w:val="FootnoteText"/>
-    <w:uiPriority w:val="99"/>
-    <w:semiHidden/>
-    <w:rsid w:val="00E34788"/>
-    <w:rPr>
-      <w:sz w:val="20"/>
-      <w:szCs w:val="20"/>
-    </w:rPr>
-  </w:style>
-  <w:style w:type="character" w:styleId="FootnoteReference">
-    <w:name w:val="footnote reference"/>
-    <w:basedOn w:val="DefaultParagraphFont"/>
-    <w:uiPriority w:val="99"/>
-    <w:semiHidden/>
-    <w:unhideWhenUsed/>
-    <w:rsid w:val="00E34788"/>
-    <w:rPr>
-      <w:vertAlign w:val="superscript"/>
-    </w:rPr>
-  </w:style>
-  <w:style w:type="character" w:customStyle="1" w:styleId="Heading2Char">
-    <w:name w:val="Heading 2 Char"/>
-    <w:basedOn w:val="DefaultParagraphFont"/>
-    <w:link w:val="Heading2"/>
-    <w:uiPriority w:val="9"/>
-    <w:rsid w:val="00534FC4"/>
-    <w:rPr>
-      <w:rFonts w:asciiTheme="majorHAnsi" w:eastAsiaTheme="majorEastAsia" w:hAnsiTheme="majorHAnsi" w:cstheme="majorBidi"/>
-      <w:color w:val="2E74B5" w:themeColor="accent1" w:themeShade="BF"/>
-      <w:sz w:val="26"/>
-      <w:szCs w:val="26"/>
-    </w:rPr>
-  </w:style>
-  <w:style w:type="character" w:styleId="SubtleReference">
-    <w:name w:val="Subtle Reference"/>
-    <w:basedOn w:val="DefaultParagraphFont"/>
-    <w:uiPriority w:val="31"/>
-    <w:qFormat/>
-    <w:rsid w:val="00401548"/>
-    <w:rPr>
-      <w:smallCaps/>
-      <w:color w:val="5A5A5A" w:themeColor="text1" w:themeTint="A5"/>
-    </w:rPr>
-  </w:style>
-  <w:style w:type="paragraph" w:styleId="TOC2">
-    <w:name w:val="toc 2"/>
-    <w:basedOn w:val="Normal"/>
-    <w:next w:val="Normal"/>
-    <w:autoRedefine/>
-    <w:uiPriority w:val="39"/>
-    <w:unhideWhenUsed/>
-    <w:rsid w:val="008D1CD3"/>
-    <w:pPr>
-      <w:spacing w:after="100"/>
-      <w:ind w:left="220"/>
-    </w:pPr>
-  </w:style>
-  <w:style w:type="paragraph" w:styleId="Caption">
-    <w:name w:val="caption"/>
-    <w:basedOn w:val="Normal"/>
-    <w:next w:val="Normal"/>
-    <w:uiPriority w:val="35"/>
-    <w:unhideWhenUsed/>
-    <w:qFormat/>
-    <w:rsid w:val="008D1CD3"/>
-    <w:pPr>
-      <w:spacing w:after="200" w:line="240" w:lineRule="auto"/>
-    </w:pPr>
-    <w:rPr>
-      <w:i/>
-      <w:iCs/>
-      <w:color w:val="44546A" w:themeColor="text2"/>
-      <w:sz w:val="18"/>
-      <w:szCs w:val="18"/>
-    </w:rPr>
-  </w:style>
-  <w:style w:type="character" w:customStyle="1" w:styleId="Heading3Char">
-    <w:name w:val="Heading 3 Char"/>
-    <w:basedOn w:val="DefaultParagraphFont"/>
-    <w:link w:val="Heading3"/>
-    <w:uiPriority w:val="9"/>
-    <w:rsid w:val="00AE5B7C"/>
-    <w:rPr>
-      <w:rFonts w:asciiTheme="majorHAnsi" w:eastAsiaTheme="majorEastAsia" w:hAnsiTheme="majorHAnsi" w:cstheme="majorBidi"/>
-      <w:color w:val="1F4D78" w:themeColor="accent1" w:themeShade="7F"/>
-      <w:sz w:val="24"/>
-      <w:szCs w:val="24"/>
-    </w:rPr>
-  </w:style>
-  <w:style w:type="paragraph" w:styleId="TOC3">
-    <w:name w:val="toc 3"/>
-    <w:basedOn w:val="Normal"/>
-    <w:next w:val="Normal"/>
-    <w:autoRedefine/>
-    <w:uiPriority w:val="39"/>
-    <w:unhideWhenUsed/>
-    <w:rsid w:val="0009255F"/>
-    <w:pPr>
-      <w:spacing w:after="100"/>
-      <w:ind w:left="440"/>
-    </w:pPr>
-  </w:style>
-</w:styles>
-</file>
-
-<file path=word/glossary/document.xml><?xml version="1.0" encoding="utf-8"?>
-<w:glossaryDocument xmlns:wpc="http://schemas.microsoft.com/office/word/2010/wordprocessingCanvas" xmlns:cx="http://schemas.microsoft.com/office/drawing/2014/chartex" xmlns:cx1="http://schemas.microsoft.com/office/drawing/2015/9/8/chartex" xmlns:cx2="http://schemas.microsoft.com/office/drawing/2015/10/21/chartex" xmlns:mc="http://schemas.openxmlformats.org/markup-compatibility/2006" xmlns:o="urn:schemas-microsoft-com:office:office" xmlns:r="http://schemas.openxmlformats.org/officeDocument/2006/relationships" xmlns:m="http://schemas.openxmlformats.org/officeDocument/2006/math" xmlns:v="urn:schemas-microsoft-com:vml" xmlns:wp14="http://schemas.microsoft.com/office/word/2010/wordprocessingDrawing" xmlns:wp="http://schemas.openxmlformats.org/drawingml/2006/wordprocessingDrawing" xmlns:w10="urn:schemas-microsoft-com:office:word" xmlns:w="http://schemas.openxmlformats.org/wordprocessingml/2006/main" xmlns:w14="http://schemas.microsoft.com/office/word/2010/wordml" xmlns:w15="http://schemas.microsoft.com/office/word/2012/wordml" xmlns:w16se="http://schemas.microsoft.com/office/word/2015/wordml/symex" xmlns:wpg="http://schemas.microsoft.com/office/word/2010/wordprocessingGroup" xmlns:wpi="http://schemas.microsoft.com/office/word/2010/wordprocessingInk" xmlns:wne="http://schemas.microsoft.com/office/word/2006/wordml" xmlns:wps="http://schemas.microsoft.com/office/word/2010/wordprocessingShape" mc:Ignorable="w14 w15 w16se wp14"/>
-</file>
-
-<file path=word/glossary/fontTable.xml><?xml version="1.0" encoding="utf-8"?>
-<w:fonts xmlns:mc="http://schemas.openxmlformats.org/markup-compatibility/2006" xmlns:r="http://schemas.openxmlformats.org/officeDocument/2006/relationships" xmlns:w="http://schemas.openxmlformats.org/wordprocessingml/2006/main" xmlns:w14="http://schemas.microsoft.com/office/word/2010/wordml" xmlns:w15="http://schemas.microsoft.com/office/word/2012/wordml" xmlns:w16se="http://schemas.microsoft.com/office/word/2015/wordml/symex" mc:Ignorable="w14 w15 w16se">
-  <w:font w:name="Times New Roman">
-    <w:panose1 w:val="02020603050405020304"/>
-    <w:charset w:val="00"/>
-    <w:family w:val="roman"/>
-    <w:pitch w:val="variable"/>
-    <w:sig w:usb0="E0002EFF" w:usb1="C0007843" w:usb2="00000009" w:usb3="00000000" w:csb0="000001FF" w:csb1="00000000"/>
-  </w:font>
-  <w:font w:name="Calibri">
-    <w:panose1 w:val="020F0502020204030204"/>
-    <w:charset w:val="00"/>
-    <w:family w:val="swiss"/>
-    <w:pitch w:val="variable"/>
-    <w:sig w:usb0="E00002FF" w:usb1="4000ACFF" w:usb2="00000001" w:usb3="00000000" w:csb0="0000019F" w:csb1="00000000"/>
-  </w:font>
-  <w:font w:name="Arial">
-    <w:panose1 w:val="020B0604020202020204"/>
-    <w:charset w:val="00"/>
-    <w:family w:val="swiss"/>
-    <w:pitch w:val="variable"/>
-    <w:sig w:usb0="E0002EFF" w:usb1="C0007843" w:usb2="00000009" w:usb3="00000000" w:csb0="000001FF" w:csb1="00000000"/>
-  </w:font>
-  <w:font w:name="Calibri Light">
-    <w:panose1 w:val="020F0302020204030204"/>
-    <w:charset w:val="00"/>
-    <w:family w:val="swiss"/>
-    <w:pitch w:val="variable"/>
-    <w:sig w:usb0="A00002EF" w:usb1="4000207B" w:usb2="00000000" w:usb3="00000000" w:csb0="0000019F" w:csb1="00000000"/>
-  </w:font>
-  <w:font w:name="Cambria Math">
-    <w:panose1 w:val="02040503050406030204"/>
-    <w:charset w:val="00"/>
-    <w:family w:val="roman"/>
-    <w:pitch w:val="variable"/>
-    <w:sig w:usb0="E00002FF" w:usb1="420024FF" w:usb2="00000000" w:usb3="00000000" w:csb0="0000019F" w:csb1="00000000"/>
-  </w:font>
-</w:fonts>
-</file>
-
-<file path=word/glossary/settings.xml><?xml version="1.0" encoding="utf-8"?>
-<w:settings xmlns:mc="http://schemas.openxmlformats.org/markup-compatibility/2006" xmlns:o="urn:schemas-microsoft-com:office:office" xmlns:r="http://schemas.openxmlformats.org/officeDocument/2006/relationships" xmlns:m="http://schemas.openxmlformats.org/officeDocument/2006/math" xmlns:v="urn:schemas-microsoft-com:vml" xmlns:w10="urn:schemas-microsoft-com:office:word" xmlns:w="http://schemas.openxmlformats.org/wordprocessingml/2006/main" xmlns:w14="http://schemas.microsoft.com/office/word/2010/wordml" xmlns:w15="http://schemas.microsoft.com/office/word/2012/wordml" xmlns:w16se="http://schemas.microsoft.com/office/word/2015/wordml/symex" xmlns:sl="http://schemas.openxmlformats.org/schemaLibrary/2006/main" mc:Ignorable="w14 w15 w16se">
-  <w:view w:val="normal"/>
-  <w:defaultTabStop w:val="720"/>
-  <w:characterSpacingControl w:val="doNotCompress"/>
-  <w:compat>
-    <w:useFELayout/>
-    <w:compatSetting w:name="compatibilityMode" w:uri="http://schemas.microsoft.com/office/word" w:val="15"/>
-    <w:compatSetting w:name="overrideTableStyleFontSizeAndJustification" w:uri="http://schemas.microsoft.com/office/word" w:val="1"/>
-    <w:compatSetting w:name="enableOpenTypeFeatures" w:uri="http://schemas.microsoft.com/office/word" w:val="1"/>
-    <w:compatSetting w:name="doNotFlipMirrorIndents" w:uri="http://schemas.microsoft.com/office/word" w:val="1"/>
-    <w:compatSetting w:name="differentiateMultirowTableHeaders" w:uri="http://schemas.microsoft.com/office/word" w:val="1"/>
-  </w:compat>
-  <w:rsids>
-    <w:rsidRoot w:val="00B8242C"/>
-    <w:rsid w:val="00B8242C"/>
-  </w:rsids>
-  <m:mathPr>
-    <m:mathFont m:val="Cambria Math"/>
-    <m:brkBin m:val="before"/>
-    <m:brkBinSub m:val="--"/>
-    <m:smallFrac m:val="0"/>
-    <m:dispDef/>
-    <m:lMargin m:val="0"/>
-    <m:rMargin m:val="0"/>
-    <m:defJc m:val="centerGroup"/>
-    <m:wrapIndent m:val="1440"/>
-    <m:intLim m:val="subSup"/>
-    <m:naryLim m:val="undOvr"/>
-  </m:mathPr>
-  <w:themeFontLang w:val="en-US" w:bidi="he-IL"/>
-  <w:clrSchemeMapping w:bg1="light1" w:t1="dark1" w:bg2="light2" w:t2="dark2" w:accent1="accent1" w:accent2="accent2" w:accent3="accent3" w:accent4="accent4" w:accent5="accent5" w:accent6="accent6" w:hyperlink="hyperlink" w:followedHyperlink="followedHyperlink"/>
-  <w:decimalSymbol w:val="."/>
-  <w:listSeparator w:val=","/>
-  <w15:chartTrackingRefBased/>
-</w:settings>
-</file>
-
-<file path=word/glossary/styles.xml><?xml version="1.0" encoding="utf-8"?>
-<w:styles xmlns:mc="http://schemas.openxmlformats.org/markup-compatibility/2006" xmlns:r="http://schemas.openxmlformats.org/officeDocument/2006/relationships" xmlns:w="http://schemas.openxmlformats.org/wordprocessingml/2006/main" xmlns:w14="http://schemas.microsoft.com/office/word/2010/wordml" xmlns:w15="http://schemas.microsoft.com/office/word/2012/wordml" xmlns:w16se="http://schemas.microsoft.com/office/word/2015/wordml/symex" mc:Ignorable="w14 w15 w16se">
-  <w:docDefaults>
-    <w:rPrDefault>
-      <w:rPr>
-        <w:rFonts w:asciiTheme="minorHAnsi" w:eastAsiaTheme="minorEastAsia" w:hAnsiTheme="minorHAnsi" w:cstheme="minorBidi"/>
         <w:sz w:val="22"/>
         <w:szCs w:val="22"/>
         <w:lang w:val="en-US" w:eastAsia="en-US" w:bidi="he-IL"/>
@@ -8750,6 +7854,71 @@
     <w:name w:val="Normal"/>
     <w:qFormat/>
   </w:style>
+  <w:style w:type="paragraph" w:styleId="Heading1">
+    <w:name w:val="heading 1"/>
+    <w:basedOn w:val="Normal"/>
+    <w:next w:val="Normal"/>
+    <w:link w:val="Heading1Char"/>
+    <w:uiPriority w:val="9"/>
+    <w:qFormat/>
+    <w:rsid w:val="00A83F74"/>
+    <w:pPr>
+      <w:keepNext/>
+      <w:keepLines/>
+      <w:spacing w:before="240" w:after="0"/>
+      <w:outlineLvl w:val="0"/>
+    </w:pPr>
+    <w:rPr>
+      <w:rFonts w:asciiTheme="majorHAnsi" w:eastAsiaTheme="majorEastAsia" w:hAnsiTheme="majorHAnsi" w:cstheme="majorBidi"/>
+      <w:color w:val="2E74B5" w:themeColor="accent1" w:themeShade="BF"/>
+      <w:sz w:val="32"/>
+      <w:szCs w:val="32"/>
+    </w:rPr>
+  </w:style>
+  <w:style w:type="paragraph" w:styleId="Heading2">
+    <w:name w:val="heading 2"/>
+    <w:basedOn w:val="Normal"/>
+    <w:next w:val="Normal"/>
+    <w:link w:val="Heading2Char"/>
+    <w:uiPriority w:val="9"/>
+    <w:unhideWhenUsed/>
+    <w:qFormat/>
+    <w:rsid w:val="00534FC4"/>
+    <w:pPr>
+      <w:keepNext/>
+      <w:keepLines/>
+      <w:spacing w:before="40" w:after="0"/>
+      <w:outlineLvl w:val="1"/>
+    </w:pPr>
+    <w:rPr>
+      <w:rFonts w:asciiTheme="majorHAnsi" w:eastAsiaTheme="majorEastAsia" w:hAnsiTheme="majorHAnsi" w:cstheme="majorBidi"/>
+      <w:color w:val="2E74B5" w:themeColor="accent1" w:themeShade="BF"/>
+      <w:sz w:val="26"/>
+      <w:szCs w:val="26"/>
+    </w:rPr>
+  </w:style>
+  <w:style w:type="paragraph" w:styleId="Heading3">
+    <w:name w:val="heading 3"/>
+    <w:basedOn w:val="Normal"/>
+    <w:next w:val="Normal"/>
+    <w:link w:val="Heading3Char"/>
+    <w:uiPriority w:val="9"/>
+    <w:unhideWhenUsed/>
+    <w:qFormat/>
+    <w:rsid w:val="00AE5B7C"/>
+    <w:pPr>
+      <w:keepNext/>
+      <w:keepLines/>
+      <w:spacing w:before="40" w:after="0"/>
+      <w:outlineLvl w:val="2"/>
+    </w:pPr>
+    <w:rPr>
+      <w:rFonts w:asciiTheme="majorHAnsi" w:eastAsiaTheme="majorEastAsia" w:hAnsiTheme="majorHAnsi" w:cstheme="majorBidi"/>
+      <w:color w:val="1F4D78" w:themeColor="accent1" w:themeShade="7F"/>
+      <w:sz w:val="24"/>
+      <w:szCs w:val="24"/>
+    </w:rPr>
+  </w:style>
   <w:style w:type="character" w:default="1" w:styleId="DefaultParagraphFont">
     <w:name w:val="Default Paragraph Font"/>
     <w:uiPriority w:val="1"/>
@@ -8777,24 +7946,309 @@
     <w:semiHidden/>
     <w:unhideWhenUsed/>
   </w:style>
+  <w:style w:type="paragraph" w:styleId="Header">
+    <w:name w:val="header"/>
+    <w:basedOn w:val="Normal"/>
+    <w:link w:val="HeaderChar"/>
+    <w:uiPriority w:val="99"/>
+    <w:unhideWhenUsed/>
+    <w:rsid w:val="00CD1F37"/>
+    <w:pPr>
+      <w:tabs>
+        <w:tab w:val="center" w:pos="4680"/>
+        <w:tab w:val="right" w:pos="9360"/>
+      </w:tabs>
+      <w:spacing w:after="0" w:line="240" w:lineRule="auto"/>
+    </w:pPr>
+  </w:style>
+  <w:style w:type="character" w:customStyle="1" w:styleId="HeaderChar">
+    <w:name w:val="Header Char"/>
+    <w:basedOn w:val="DefaultParagraphFont"/>
+    <w:link w:val="Header"/>
+    <w:uiPriority w:val="99"/>
+    <w:rsid w:val="00CD1F37"/>
+  </w:style>
+  <w:style w:type="paragraph" w:styleId="Footer">
+    <w:name w:val="footer"/>
+    <w:basedOn w:val="Normal"/>
+    <w:link w:val="FooterChar"/>
+    <w:uiPriority w:val="99"/>
+    <w:unhideWhenUsed/>
+    <w:rsid w:val="00CD1F37"/>
+    <w:pPr>
+      <w:tabs>
+        <w:tab w:val="center" w:pos="4680"/>
+        <w:tab w:val="right" w:pos="9360"/>
+      </w:tabs>
+      <w:spacing w:after="0" w:line="240" w:lineRule="auto"/>
+    </w:pPr>
+  </w:style>
+  <w:style w:type="character" w:customStyle="1" w:styleId="FooterChar">
+    <w:name w:val="Footer Char"/>
+    <w:basedOn w:val="DefaultParagraphFont"/>
+    <w:link w:val="Footer"/>
+    <w:uiPriority w:val="99"/>
+    <w:rsid w:val="00CD1F37"/>
+  </w:style>
+  <w:style w:type="paragraph" w:styleId="Title">
+    <w:name w:val="Title"/>
+    <w:basedOn w:val="Normal"/>
+    <w:next w:val="Normal"/>
+    <w:link w:val="TitleChar"/>
+    <w:uiPriority w:val="10"/>
+    <w:qFormat/>
+    <w:rsid w:val="00A83F74"/>
+    <w:pPr>
+      <w:spacing w:after="0" w:line="240" w:lineRule="auto"/>
+      <w:contextualSpacing/>
+    </w:pPr>
+    <w:rPr>
+      <w:rFonts w:asciiTheme="majorHAnsi" w:eastAsiaTheme="majorEastAsia" w:hAnsiTheme="majorHAnsi" w:cstheme="majorBidi"/>
+      <w:spacing w:val="-10"/>
+      <w:kern w:val="28"/>
+      <w:sz w:val="56"/>
+      <w:szCs w:val="56"/>
+    </w:rPr>
+  </w:style>
+  <w:style w:type="character" w:customStyle="1" w:styleId="TitleChar">
+    <w:name w:val="Title Char"/>
+    <w:basedOn w:val="DefaultParagraphFont"/>
+    <w:link w:val="Title"/>
+    <w:uiPriority w:val="10"/>
+    <w:rsid w:val="00A83F74"/>
+    <w:rPr>
+      <w:rFonts w:asciiTheme="majorHAnsi" w:eastAsiaTheme="majorEastAsia" w:hAnsiTheme="majorHAnsi" w:cstheme="majorBidi"/>
+      <w:spacing w:val="-10"/>
+      <w:kern w:val="28"/>
+      <w:sz w:val="56"/>
+      <w:szCs w:val="56"/>
+    </w:rPr>
+  </w:style>
+  <w:style w:type="paragraph" w:styleId="Subtitle">
+    <w:name w:val="Subtitle"/>
+    <w:basedOn w:val="Normal"/>
+    <w:next w:val="Normal"/>
+    <w:link w:val="SubtitleChar"/>
+    <w:uiPriority w:val="11"/>
+    <w:qFormat/>
+    <w:rsid w:val="00A83F74"/>
+    <w:pPr>
+      <w:numPr>
+        <w:ilvl w:val="1"/>
+      </w:numPr>
+    </w:pPr>
+    <w:rPr>
+      <w:rFonts w:eastAsiaTheme="minorEastAsia"/>
+      <w:color w:val="5A5A5A" w:themeColor="text1" w:themeTint="A5"/>
+      <w:spacing w:val="15"/>
+    </w:rPr>
+  </w:style>
+  <w:style w:type="character" w:customStyle="1" w:styleId="SubtitleChar">
+    <w:name w:val="Subtitle Char"/>
+    <w:basedOn w:val="DefaultParagraphFont"/>
+    <w:link w:val="Subtitle"/>
+    <w:uiPriority w:val="11"/>
+    <w:rsid w:val="00A83F74"/>
+    <w:rPr>
+      <w:rFonts w:eastAsiaTheme="minorEastAsia"/>
+      <w:color w:val="5A5A5A" w:themeColor="text1" w:themeTint="A5"/>
+      <w:spacing w:val="15"/>
+    </w:rPr>
+  </w:style>
+  <w:style w:type="character" w:customStyle="1" w:styleId="Heading1Char">
+    <w:name w:val="Heading 1 Char"/>
+    <w:basedOn w:val="DefaultParagraphFont"/>
+    <w:link w:val="Heading1"/>
+    <w:uiPriority w:val="9"/>
+    <w:rsid w:val="00A83F74"/>
+    <w:rPr>
+      <w:rFonts w:asciiTheme="majorHAnsi" w:eastAsiaTheme="majorEastAsia" w:hAnsiTheme="majorHAnsi" w:cstheme="majorBidi"/>
+      <w:color w:val="2E74B5" w:themeColor="accent1" w:themeShade="BF"/>
+      <w:sz w:val="32"/>
+      <w:szCs w:val="32"/>
+    </w:rPr>
+  </w:style>
+  <w:style w:type="paragraph" w:styleId="TOCHeading">
+    <w:name w:val="TOC Heading"/>
+    <w:basedOn w:val="Heading1"/>
+    <w:next w:val="Normal"/>
+    <w:uiPriority w:val="39"/>
+    <w:unhideWhenUsed/>
+    <w:qFormat/>
+    <w:rsid w:val="00A83F74"/>
+    <w:pPr>
+      <w:outlineLvl w:val="9"/>
+    </w:pPr>
+    <w:rPr>
+      <w:lang w:bidi="ar-SA"/>
+    </w:rPr>
+  </w:style>
+  <w:style w:type="paragraph" w:styleId="TOC1">
+    <w:name w:val="toc 1"/>
+    <w:basedOn w:val="Normal"/>
+    <w:next w:val="Normal"/>
+    <w:autoRedefine/>
+    <w:uiPriority w:val="39"/>
+    <w:unhideWhenUsed/>
+    <w:rsid w:val="00A83F74"/>
+    <w:pPr>
+      <w:spacing w:after="100"/>
+    </w:pPr>
+  </w:style>
+  <w:style w:type="character" w:styleId="Hyperlink">
+    <w:name w:val="Hyperlink"/>
+    <w:basedOn w:val="DefaultParagraphFont"/>
+    <w:uiPriority w:val="99"/>
+    <w:unhideWhenUsed/>
+    <w:rsid w:val="00A83F74"/>
+    <w:rPr>
+      <w:color w:val="0563C1" w:themeColor="hyperlink"/>
+      <w:u w:val="single"/>
+    </w:rPr>
+  </w:style>
   <w:style w:type="character" w:styleId="PlaceholderText">
     <w:name w:val="Placeholder Text"/>
     <w:basedOn w:val="DefaultParagraphFont"/>
     <w:uiPriority w:val="99"/>
     <w:semiHidden/>
-    <w:rsid w:val="00B8242C"/>
+    <w:rsid w:val="00A83F74"/>
     <w:rPr>
       <w:color w:val="808080"/>
     </w:rPr>
   </w:style>
+  <w:style w:type="paragraph" w:styleId="ListParagraph">
+    <w:name w:val="List Paragraph"/>
+    <w:basedOn w:val="Normal"/>
+    <w:uiPriority w:val="34"/>
+    <w:qFormat/>
+    <w:rsid w:val="001752D8"/>
+    <w:pPr>
+      <w:ind w:left="720"/>
+      <w:contextualSpacing/>
+    </w:pPr>
+  </w:style>
+  <w:style w:type="paragraph" w:styleId="FootnoteText">
+    <w:name w:val="footnote text"/>
+    <w:basedOn w:val="Normal"/>
+    <w:link w:val="FootnoteTextChar"/>
+    <w:uiPriority w:val="99"/>
+    <w:semiHidden/>
+    <w:unhideWhenUsed/>
+    <w:rsid w:val="00E34788"/>
+    <w:pPr>
+      <w:spacing w:after="0" w:line="240" w:lineRule="auto"/>
+    </w:pPr>
+    <w:rPr>
+      <w:sz w:val="20"/>
+      <w:szCs w:val="20"/>
+    </w:rPr>
+  </w:style>
+  <w:style w:type="character" w:customStyle="1" w:styleId="FootnoteTextChar">
+    <w:name w:val="Footnote Text Char"/>
+    <w:basedOn w:val="DefaultParagraphFont"/>
+    <w:link w:val="FootnoteText"/>
+    <w:uiPriority w:val="99"/>
+    <w:semiHidden/>
+    <w:rsid w:val="00E34788"/>
+    <w:rPr>
+      <w:sz w:val="20"/>
+      <w:szCs w:val="20"/>
+    </w:rPr>
+  </w:style>
+  <w:style w:type="character" w:styleId="FootnoteReference">
+    <w:name w:val="footnote reference"/>
+    <w:basedOn w:val="DefaultParagraphFont"/>
+    <w:uiPriority w:val="99"/>
+    <w:semiHidden/>
+    <w:unhideWhenUsed/>
+    <w:rsid w:val="00E34788"/>
+    <w:rPr>
+      <w:vertAlign w:val="superscript"/>
+    </w:rPr>
+  </w:style>
+  <w:style w:type="character" w:customStyle="1" w:styleId="Heading2Char">
+    <w:name w:val="Heading 2 Char"/>
+    <w:basedOn w:val="DefaultParagraphFont"/>
+    <w:link w:val="Heading2"/>
+    <w:uiPriority w:val="9"/>
+    <w:rsid w:val="00534FC4"/>
+    <w:rPr>
+      <w:rFonts w:asciiTheme="majorHAnsi" w:eastAsiaTheme="majorEastAsia" w:hAnsiTheme="majorHAnsi" w:cstheme="majorBidi"/>
+      <w:color w:val="2E74B5" w:themeColor="accent1" w:themeShade="BF"/>
+      <w:sz w:val="26"/>
+      <w:szCs w:val="26"/>
+    </w:rPr>
+  </w:style>
+  <w:style w:type="character" w:styleId="SubtleReference">
+    <w:name w:val="Subtle Reference"/>
+    <w:basedOn w:val="DefaultParagraphFont"/>
+    <w:uiPriority w:val="31"/>
+    <w:qFormat/>
+    <w:rsid w:val="00401548"/>
+    <w:rPr>
+      <w:smallCaps/>
+      <w:color w:val="5A5A5A" w:themeColor="text1" w:themeTint="A5"/>
+    </w:rPr>
+  </w:style>
+  <w:style w:type="paragraph" w:styleId="TOC2">
+    <w:name w:val="toc 2"/>
+    <w:basedOn w:val="Normal"/>
+    <w:next w:val="Normal"/>
+    <w:autoRedefine/>
+    <w:uiPriority w:val="39"/>
+    <w:unhideWhenUsed/>
+    <w:rsid w:val="008D1CD3"/>
+    <w:pPr>
+      <w:spacing w:after="100"/>
+      <w:ind w:left="220"/>
+    </w:pPr>
+  </w:style>
+  <w:style w:type="paragraph" w:styleId="Caption">
+    <w:name w:val="caption"/>
+    <w:basedOn w:val="Normal"/>
+    <w:next w:val="Normal"/>
+    <w:uiPriority w:val="35"/>
+    <w:unhideWhenUsed/>
+    <w:qFormat/>
+    <w:rsid w:val="008D1CD3"/>
+    <w:pPr>
+      <w:spacing w:after="200" w:line="240" w:lineRule="auto"/>
+    </w:pPr>
+    <w:rPr>
+      <w:i/>
+      <w:iCs/>
+      <w:color w:val="44546A" w:themeColor="text2"/>
+      <w:sz w:val="18"/>
+      <w:szCs w:val="18"/>
+    </w:rPr>
+  </w:style>
+  <w:style w:type="character" w:customStyle="1" w:styleId="Heading3Char">
+    <w:name w:val="Heading 3 Char"/>
+    <w:basedOn w:val="DefaultParagraphFont"/>
+    <w:link w:val="Heading3"/>
+    <w:uiPriority w:val="9"/>
+    <w:rsid w:val="00AE5B7C"/>
+    <w:rPr>
+      <w:rFonts w:asciiTheme="majorHAnsi" w:eastAsiaTheme="majorEastAsia" w:hAnsiTheme="majorHAnsi" w:cstheme="majorBidi"/>
+      <w:color w:val="1F4D78" w:themeColor="accent1" w:themeShade="7F"/>
+      <w:sz w:val="24"/>
+      <w:szCs w:val="24"/>
+    </w:rPr>
+  </w:style>
+  <w:style w:type="paragraph" w:styleId="TOC3">
+    <w:name w:val="toc 3"/>
+    <w:basedOn w:val="Normal"/>
+    <w:next w:val="Normal"/>
+    <w:autoRedefine/>
+    <w:uiPriority w:val="39"/>
+    <w:unhideWhenUsed/>
+    <w:rsid w:val="0009255F"/>
+    <w:pPr>
+      <w:spacing w:after="100"/>
+      <w:ind w:left="440"/>
+    </w:pPr>
+  </w:style>
 </w:styles>
-</file>
-
-<file path=word/glossary/webSettings.xml><?xml version="1.0" encoding="utf-8"?>
-<w:webSettings xmlns:mc="http://schemas.openxmlformats.org/markup-compatibility/2006" xmlns:r="http://schemas.openxmlformats.org/officeDocument/2006/relationships" xmlns:w="http://schemas.openxmlformats.org/wordprocessingml/2006/main" xmlns:w14="http://schemas.microsoft.com/office/word/2010/wordml" xmlns:w15="http://schemas.microsoft.com/office/word/2012/wordml" xmlns:w16se="http://schemas.microsoft.com/office/word/2015/wordml/symex" mc:Ignorable="w14 w15 w16se">
-  <w:optimizeForBrowser/>
-  <w:allowPNG/>
-</w:webSettings>
 </file>
 
 <file path=word/theme/theme1.xml><?xml version="1.0" encoding="utf-8"?>
@@ -9063,7 +8517,7 @@
 </file>
 
 <file path=customXml/itemProps1.xml><?xml version="1.0" encoding="utf-8"?>
-<ds:datastoreItem xmlns:ds="http://schemas.openxmlformats.org/officeDocument/2006/customXml" ds:itemID="{6313D9AF-B206-4462-AFFE-4FBFDD75DB58}">
+<ds:datastoreItem xmlns:ds="http://schemas.openxmlformats.org/officeDocument/2006/customXml" ds:itemID="{F7B5D202-D3FE-46FE-BE81-800DDBCBE92C}">
   <ds:schemaRefs>
     <ds:schemaRef ds:uri="http://schemas.openxmlformats.org/officeDocument/2006/bibliography"/>
   </ds:schemaRefs>

</xml_diff>